<commit_message>
working on AI Agents
</commit_message>
<xml_diff>
--- a/ai_agents/Introduction to AI Agents.docx
+++ b/ai_agents/Introduction to AI Agents.docx
@@ -6212,13 +6212,7 @@
     </w:p>
     <w:p>
       <w:r>
-        <w:t>Additionally, autonomous agents for f</w:t>
-      </w:r>
-      <w:r>
-        <w:t>i</w:t>
-      </w:r>
-      <w:r>
-        <w:t>nancial analysis </w:t>
+        <w:t>Additionally, autonomous agents for financial analysis </w:t>
       </w:r>
       <w:r>
         <w:t xml:space="preserve"> [2] </w:t>
@@ -6270,7 +6264,7 @@
           <w:noProof/>
         </w:rPr>
         <w:drawing>
-          <wp:inline distT="0" distB="0" distL="0" distR="0" wp14:anchorId="3B32BB32" wp14:editId="45463B99">
+          <wp:inline distT="0" distB="0" distL="0" distR="0" wp14:anchorId="3B32BB32" wp14:editId="2B1DCEBA">
             <wp:extent cx="5943600" cy="3343275"/>
             <wp:effectExtent l="0" t="0" r="0" b="0"/>
             <wp:docPr id="1173278734" name="Picture 2"/>
@@ -6320,6 +6314,22 @@
           <w:bCs/>
         </w:rPr>
       </w:pPr>
+    </w:p>
+    <w:p>
+      <w:pPr>
+        <w:rPr>
+          <w:b/>
+          <w:bCs/>
+        </w:rPr>
+      </w:pPr>
+    </w:p>
+    <w:p>
+      <w:pPr>
+        <w:rPr>
+          <w:b/>
+          <w:bCs/>
+        </w:rPr>
+      </w:pPr>
       <w:r>
         <w:rPr>
           <w:b/>
@@ -6344,12 +6354,78 @@
       <w:r>
         <w:t xml:space="preserve">[1] - </w:t>
       </w:r>
+      <w:r>
+        <w:fldChar w:fldCharType="begin"/>
+      </w:r>
+      <w:r>
+        <w:instrText>HYPERLINK "https://lilianweng.github.io/posts/2023-06-23-agent/"</w:instrText>
+      </w:r>
+      <w:r>
+        <w:fldChar w:fldCharType="separate"/>
+      </w:r>
+      <w:r>
+        <w:rPr>
+          <w:rStyle w:val="Hyperlink"/>
+        </w:rPr>
+        <w:t>https://lilianweng.github.io/posts/2023-06-23-agent/</w:t>
+      </w:r>
+      <w:r>
+        <w:rPr>
+          <w:rStyle w:val="Hyperlink"/>
+        </w:rPr>
+        <w:fldChar w:fldCharType="end"/>
+      </w:r>
+    </w:p>
+    <w:p>
+      <w:pPr>
+        <w:pStyle w:val="ListParagraph"/>
+        <w:numPr>
+          <w:ilvl w:val="0"/>
+          <w:numId w:val="2"/>
+        </w:numPr>
+      </w:pPr>
+      <w:r>
+        <w:t xml:space="preserve">[2] - </w:t>
+      </w:r>
+      <w:r>
+        <w:fldChar w:fldCharType="begin"/>
+      </w:r>
+      <w:r>
+        <w:instrText>HYPERLINK "https://www.xenonstack.com/blog/autonomous-agents-financial-analysis"</w:instrText>
+      </w:r>
+      <w:r>
+        <w:fldChar w:fldCharType="separate"/>
+      </w:r>
+      <w:r>
+        <w:rPr>
+          <w:rStyle w:val="Hyperlink"/>
+        </w:rPr>
+        <w:t>https://www.xenonstack.com/blog/autonomous-agents-financial-analysis</w:t>
+      </w:r>
+      <w:r>
+        <w:rPr>
+          <w:rStyle w:val="Hyperlink"/>
+        </w:rPr>
+        <w:fldChar w:fldCharType="end"/>
+      </w:r>
+    </w:p>
+    <w:p>
+      <w:pPr>
+        <w:pStyle w:val="ListParagraph"/>
+        <w:numPr>
+          <w:ilvl w:val="0"/>
+          <w:numId w:val="2"/>
+        </w:numPr>
+      </w:pPr>
+      <w:r>
+        <w:t xml:space="preserve">[3] - </w:t>
+      </w:r>
       <w:hyperlink r:id="rId7" w:history="1">
         <w:r>
           <w:rPr>
             <w:rStyle w:val="Hyperlink"/>
           </w:rPr>
-          <w:t>https://lilianweng.github.io/posts/2023-06-23-agent/</w:t>
+          <w:t>https://activantcapital.com/research/ai-agents</w:t>
         </w:r>
       </w:hyperlink>
     </w:p>
@@ -6362,14 +6438,14 @@
         </w:numPr>
       </w:pPr>
       <w:r>
-        <w:t xml:space="preserve">[2] - </w:t>
+        <w:t xml:space="preserve">[4] - </w:t>
       </w:r>
       <w:hyperlink r:id="rId8" w:history="1">
         <w:r>
           <w:rPr>
             <w:rStyle w:val="Hyperlink"/>
           </w:rPr>
-          <w:t>https://www.xenonstack.com/blog/autonomous-agents-financial-analysis</w:t>
+          <w:t>https://medium.datadriveninvestor.com/artificial-intelligence-agents-and-environments-9b93d73791f3</w:t>
         </w:r>
       </w:hyperlink>
     </w:p>
@@ -6380,6 +6456,2121 @@
           <w:ilvl w:val="0"/>
           <w:numId w:val="2"/>
         </w:numPr>
+      </w:pPr>
+      <w:r>
+        <w:t xml:space="preserve">[5] - </w:t>
+      </w:r>
+      <w:hyperlink r:id="rId9" w:history="1">
+        <w:r>
+          <w:rPr>
+            <w:rStyle w:val="Hyperlink"/>
+          </w:rPr>
+          <w:t>https://cobusgreyling.medium.com/ai-agents-with-human-in-the-loop-f910d0c0384b</w:t>
+        </w:r>
+      </w:hyperlink>
+      <w:r>
+        <w:t xml:space="preserve"> (LangChain &amp; LangGraph)</w:t>
+      </w:r>
+    </w:p>
+    <w:p/>
+    <w:p/>
+    <w:p/>
+    <w:p/>
+    <w:p/>
+    <w:p/>
+    <w:p>
+      <w:r>
+        <w:lastRenderedPageBreak/>
+        <w:t>Bringing AI Agents from the DEAD?</w:t>
+      </w:r>
+    </w:p>
+    <w:p/>
+    <w:p>
+      <w:hyperlink r:id="rId10" w:history="1">
+        <w:r>
+          <w:rPr>
+            <w:rStyle w:val="Hyperlink"/>
+          </w:rPr>
+          <w:t>https://pub.towardsai.net/agents-are-coming-back-from-the-dead-50c929ab8387</w:t>
+        </w:r>
+      </w:hyperlink>
+    </w:p>
+    <w:p>
+      <w:r>
+        <w:br w:type="page"/>
+      </w:r>
+    </w:p>
+    <w:p>
+      <w:pPr>
+        <w:rPr>
+          <w:b/>
+          <w:bCs/>
+        </w:rPr>
+      </w:pPr>
+      <w:r>
+        <w:rPr>
+          <w:b/>
+          <w:bCs/>
+        </w:rPr>
+        <w:lastRenderedPageBreak/>
+        <w:t>LinkedIn Post</w:t>
+      </w:r>
+      <w:r>
+        <w:rPr>
+          <w:b/>
+          <w:bCs/>
+        </w:rPr>
+        <w:t xml:space="preserve"> #1</w:t>
+      </w:r>
+    </w:p>
+    <w:p>
+      <w:pPr>
+        <w:rPr>
+          <w:b/>
+          <w:bCs/>
+        </w:rPr>
+      </w:pPr>
+    </w:p>
+    <w:p>
+      <w:pPr>
+        <w:rPr>
+          <w:rFonts w:asciiTheme="majorHAnsi" w:eastAsia="Times New Roman" w:hAnsiTheme="majorHAnsi" w:cs="Times New Roman"/>
+          <w:color w:val="0E101A"/>
+          <w:kern w:val="0"/>
+          <w:lang w:eastAsia="en-GB"/>
+          <w14:ligatures w14:val="none"/>
+        </w:rPr>
+      </w:pPr>
+      <w:r>
+        <w:rPr>
+          <w:rFonts w:asciiTheme="majorHAnsi" w:eastAsia="Times New Roman" w:hAnsiTheme="majorHAnsi" w:cs="Times New Roman"/>
+          <w:color w:val="0E101A"/>
+          <w:kern w:val="0"/>
+          <w:lang w:eastAsia="en-GB"/>
+          <w14:ligatures w14:val="none"/>
+        </w:rPr>
+        <w:t xml:space="preserve">My last talk </w:t>
+      </w:r>
+      <w:r>
+        <w:rPr>
+          <w:rFonts w:asciiTheme="majorHAnsi" w:eastAsia="Times New Roman" w:hAnsiTheme="majorHAnsi" w:cs="Times New Roman"/>
+          <w:i/>
+          <w:iCs/>
+          <w:color w:val="0E101A"/>
+          <w:kern w:val="0"/>
+          <w:lang w:eastAsia="en-GB"/>
+          <w14:ligatures w14:val="none"/>
+        </w:rPr>
+        <w:t xml:space="preserve">“Simplifying AI Complexity: Unmasking the Conspiracy!” </w:t>
+      </w:r>
+      <w:r>
+        <w:rPr>
+          <w:rFonts w:asciiTheme="majorHAnsi" w:eastAsia="Times New Roman" w:hAnsiTheme="majorHAnsi" w:cs="Times New Roman"/>
+          <w:color w:val="0E101A"/>
+          <w:kern w:val="0"/>
+          <w:lang w:eastAsia="en-GB"/>
+          <w14:ligatures w14:val="none"/>
+        </w:rPr>
+        <w:t>was accepted by the audience better than I ever imagined. But you can assume that 40 minutes, to go through an ambitious agenda: LLMs, RAGs and to cover all with a few demos, is not enough. Therefore I’ve decided, as soon as I finish the presentation, to start to work on the following:</w:t>
+      </w:r>
+    </w:p>
+    <w:p>
+      <w:pPr>
+        <w:rPr>
+          <w:rFonts w:asciiTheme="majorHAnsi" w:eastAsia="Times New Roman" w:hAnsiTheme="majorHAnsi" w:cs="Times New Roman"/>
+          <w:color w:val="0E101A"/>
+          <w:kern w:val="0"/>
+          <w:lang w:eastAsia="en-GB"/>
+          <w14:ligatures w14:val="none"/>
+        </w:rPr>
+      </w:pPr>
+      <w:r>
+        <w:rPr>
+          <w:rFonts w:asciiTheme="majorHAnsi" w:eastAsia="Times New Roman" w:hAnsiTheme="majorHAnsi" w:cs="Times New Roman"/>
+          <w:b/>
+          <w:bCs/>
+          <w:i/>
+          <w:iCs/>
+          <w:color w:val="0E101A"/>
+          <w:kern w:val="0"/>
+          <w:lang w:eastAsia="en-GB"/>
+          <w14:ligatures w14:val="none"/>
+        </w:rPr>
+        <w:t>Part II – “AI Agents: The New Microservices? A Java Developer's Guide to the Agent Revolution”.</w:t>
+      </w:r>
+    </w:p>
+    <w:p>
+      <w:pPr>
+        <w:rPr>
+          <w:rFonts w:asciiTheme="majorHAnsi" w:eastAsia="Times New Roman" w:hAnsiTheme="majorHAnsi" w:cs="Times New Roman"/>
+          <w:color w:val="0E101A"/>
+          <w:kern w:val="0"/>
+          <w:lang w:eastAsia="en-GB"/>
+          <w14:ligatures w14:val="none"/>
+        </w:rPr>
+      </w:pPr>
+      <w:r>
+        <w:rPr>
+          <w:rFonts w:asciiTheme="majorHAnsi" w:eastAsia="Times New Roman" w:hAnsiTheme="majorHAnsi" w:cs="Times New Roman"/>
+          <w:color w:val="0E101A"/>
+          <w:kern w:val="0"/>
+          <w:lang w:eastAsia="en-GB"/>
+          <w14:ligatures w14:val="none"/>
+        </w:rPr>
+        <w:t xml:space="preserve">What is the AI Agent? This question is not easy to answer, and it depends on whom you ask because different people have different ideas. Many of these intriguing definitions are forward-looking and unreliable for practical application today. </w:t>
+      </w:r>
+    </w:p>
+    <w:p>
+      <w:pPr>
+        <w:rPr>
+          <w:rFonts w:asciiTheme="majorHAnsi" w:eastAsia="Times New Roman" w:hAnsiTheme="majorHAnsi" w:cs="Times New Roman"/>
+          <w:color w:val="0E101A"/>
+          <w:kern w:val="0"/>
+          <w:lang w:eastAsia="en-GB"/>
+          <w14:ligatures w14:val="none"/>
+        </w:rPr>
+      </w:pPr>
+      <w:r>
+        <w:rPr>
+          <w:rFonts w:asciiTheme="majorHAnsi" w:eastAsia="Times New Roman" w:hAnsiTheme="majorHAnsi" w:cs="Times New Roman"/>
+          <w:color w:val="0E101A"/>
+          <w:kern w:val="0"/>
+          <w:lang w:eastAsia="en-GB"/>
+          <w14:ligatures w14:val="none"/>
+        </w:rPr>
+        <w:t xml:space="preserve">The core concept is given, de facto, in the textbook </w:t>
+      </w:r>
+      <w:r>
+        <w:rPr>
+          <w:rFonts w:asciiTheme="majorHAnsi" w:eastAsia="Times New Roman" w:hAnsiTheme="majorHAnsi" w:cs="Times New Roman"/>
+          <w:i/>
+          <w:iCs/>
+          <w:color w:val="0E101A"/>
+          <w:kern w:val="0"/>
+          <w:lang w:eastAsia="en-GB"/>
+          <w14:ligatures w14:val="none"/>
+        </w:rPr>
+        <w:t>“Artificial Intelligence: A Modern Approach”</w:t>
+      </w:r>
+      <w:r>
+        <w:rPr>
+          <w:rFonts w:asciiTheme="majorHAnsi" w:eastAsia="Times New Roman" w:hAnsiTheme="majorHAnsi" w:cs="Times New Roman"/>
+          <w:color w:val="0E101A"/>
+          <w:kern w:val="0"/>
+          <w:lang w:eastAsia="en-GB"/>
+          <w14:ligatures w14:val="none"/>
+        </w:rPr>
+        <w:t xml:space="preserve"> by Peter Norvig and Stuart Russell. </w:t>
+      </w:r>
+    </w:p>
+    <w:p>
+      <w:pPr>
+        <w:rPr>
+          <w:rFonts w:asciiTheme="majorHAnsi" w:eastAsia="Times New Roman" w:hAnsiTheme="majorHAnsi" w:cs="Times New Roman"/>
+          <w:color w:val="0E101A"/>
+          <w:kern w:val="0"/>
+          <w:lang w:eastAsia="en-GB"/>
+          <w14:ligatures w14:val="none"/>
+        </w:rPr>
+      </w:pPr>
+      <w:r>
+        <w:rPr>
+          <w:rFonts w:asciiTheme="majorHAnsi" w:eastAsia="Times New Roman" w:hAnsiTheme="majorHAnsi" w:cs="Times New Roman"/>
+          <w:color w:val="0E101A"/>
+          <w:kern w:val="0"/>
+          <w:lang w:eastAsia="en-GB"/>
+          <w14:ligatures w14:val="none"/>
+        </w:rPr>
+        <w:t>An agent is anything that can be viewed as perceiving its environment through sensors and acting upon that environment through effectors. The key points about this definition are:</w:t>
+      </w:r>
+    </w:p>
+    <w:p>
+      <w:pPr>
+        <w:numPr>
+          <w:ilvl w:val="0"/>
+          <w:numId w:val="9"/>
+        </w:numPr>
+        <w:rPr>
+          <w:rFonts w:asciiTheme="majorHAnsi" w:eastAsia="Times New Roman" w:hAnsiTheme="majorHAnsi" w:cs="Times New Roman"/>
+          <w:color w:val="0E101A"/>
+          <w:kern w:val="0"/>
+          <w:lang w:eastAsia="en-GB"/>
+          <w14:ligatures w14:val="none"/>
+        </w:rPr>
+      </w:pPr>
+      <w:r>
+        <w:rPr>
+          <w:rFonts w:asciiTheme="majorHAnsi" w:eastAsia="Times New Roman" w:hAnsiTheme="majorHAnsi" w:cs="Times New Roman"/>
+          <w:color w:val="0E101A"/>
+          <w:kern w:val="0"/>
+          <w:lang w:eastAsia="en-GB"/>
+          <w14:ligatures w14:val="none"/>
+        </w:rPr>
+        <w:t>An agent perceives its environment through sensors. For example, a human agent has eyes, ears, and other organs as sensors, while a robotic agent has cameras and infrared range finders.</w:t>
+      </w:r>
+    </w:p>
+    <w:p>
+      <w:pPr>
+        <w:numPr>
+          <w:ilvl w:val="0"/>
+          <w:numId w:val="9"/>
+        </w:numPr>
+        <w:rPr>
+          <w:rFonts w:asciiTheme="majorHAnsi" w:eastAsia="Times New Roman" w:hAnsiTheme="majorHAnsi" w:cs="Times New Roman"/>
+          <w:color w:val="0E101A"/>
+          <w:kern w:val="0"/>
+          <w:lang w:eastAsia="en-GB"/>
+          <w14:ligatures w14:val="none"/>
+        </w:rPr>
+      </w:pPr>
+      <w:r>
+        <w:rPr>
+          <w:rFonts w:asciiTheme="majorHAnsi" w:eastAsia="Times New Roman" w:hAnsiTheme="majorHAnsi" w:cs="Times New Roman"/>
+          <w:color w:val="0E101A"/>
+          <w:kern w:val="0"/>
+          <w:lang w:eastAsia="en-GB"/>
+          <w14:ligatures w14:val="none"/>
+        </w:rPr>
+        <w:t>An agent acts upon its environment through effectors or actuators. For example, a human agent has hands, legs, and other body parts as effectors, while a robotic agent has motors and servos.</w:t>
+      </w:r>
+    </w:p>
+    <w:p>
+      <w:pPr>
+        <w:numPr>
+          <w:ilvl w:val="0"/>
+          <w:numId w:val="9"/>
+        </w:numPr>
+        <w:rPr>
+          <w:rFonts w:asciiTheme="majorHAnsi" w:eastAsia="Times New Roman" w:hAnsiTheme="majorHAnsi" w:cs="Times New Roman"/>
+          <w:color w:val="0E101A"/>
+          <w:kern w:val="0"/>
+          <w:lang w:eastAsia="en-GB"/>
+          <w14:ligatures w14:val="none"/>
+        </w:rPr>
+      </w:pPr>
+      <w:r>
+        <w:rPr>
+          <w:rFonts w:asciiTheme="majorHAnsi" w:eastAsia="Times New Roman" w:hAnsiTheme="majorHAnsi" w:cs="Times New Roman"/>
+          <w:color w:val="0E101A"/>
+          <w:kern w:val="0"/>
+          <w:lang w:eastAsia="en-GB"/>
+          <w14:ligatures w14:val="none"/>
+        </w:rPr>
+        <w:t>The agent program is a function that maps the agent’s percepts (inputs from sensors) to actions (outputs to effectors). This agent program is what determines the agent’s intelligent behavior.</w:t>
+      </w:r>
+    </w:p>
+    <w:p/>
+    <w:p/>
+    <w:p/>
+    <w:p>
+      <w:r>
+        <w:rPr>
+          <w:noProof/>
+        </w:rPr>
+        <w:drawing>
+          <wp:inline distT="0" distB="0" distL="0" distR="0" wp14:anchorId="586DF140" wp14:editId="3E14A134">
+            <wp:extent cx="5943600" cy="3056890"/>
+            <wp:effectExtent l="0" t="0" r="0" b="3810"/>
+            <wp:docPr id="663155260" name="Picture 1" descr="A diagram of a person walking&#10;&#10;Description automatically generated"/>
+            <wp:cNvGraphicFramePr>
+              <a:graphicFrameLocks xmlns:a="http://schemas.openxmlformats.org/drawingml/2006/main" noChangeAspect="1"/>
+            </wp:cNvGraphicFramePr>
+            <a:graphic xmlns:a="http://schemas.openxmlformats.org/drawingml/2006/main">
+              <a:graphicData uri="http://schemas.openxmlformats.org/drawingml/2006/picture">
+                <pic:pic xmlns:pic="http://schemas.openxmlformats.org/drawingml/2006/picture">
+                  <pic:nvPicPr>
+                    <pic:cNvPr id="663155260" name="Picture 1" descr="A diagram of a person walking&#10;&#10;Description automatically generated"/>
+                    <pic:cNvPicPr/>
+                  </pic:nvPicPr>
+                  <pic:blipFill>
+                    <a:blip r:embed="rId11">
+                      <a:extLst>
+                        <a:ext uri="{28A0092B-C50C-407E-A947-70E740481C1C}">
+                          <a14:useLocalDpi xmlns:a14="http://schemas.microsoft.com/office/drawing/2010/main" val="0"/>
+                        </a:ext>
+                      </a:extLst>
+                    </a:blip>
+                    <a:stretch>
+                      <a:fillRect/>
+                    </a:stretch>
+                  </pic:blipFill>
+                  <pic:spPr>
+                    <a:xfrm>
+                      <a:off x="0" y="0"/>
+                      <a:ext cx="5943600" cy="3056890"/>
+                    </a:xfrm>
+                    <a:prstGeom prst="rect">
+                      <a:avLst/>
+                    </a:prstGeom>
+                  </pic:spPr>
+                </pic:pic>
+              </a:graphicData>
+            </a:graphic>
+          </wp:inline>
+        </w:drawing>
+      </w:r>
+    </w:p>
+    <w:p>
+      <w:pPr>
+        <w:rPr>
+          <w:lang w:val="en-GB"/>
+        </w:rPr>
+      </w:pPr>
+    </w:p>
+    <w:p>
+      <w:pPr>
+        <w:rPr>
+          <w:lang w:val="en-GB"/>
+        </w:rPr>
+      </w:pPr>
+      <w:r>
+        <w:rPr>
+          <w:lang w:val="en-GB"/>
+        </w:rPr>
+        <w:t>But this definition, even correct, is not applicable in today’s programming domain. We must come up with more detailed description.</w:t>
+      </w:r>
+    </w:p>
+    <w:p>
+      <w:pPr>
+        <w:rPr>
+          <w:lang w:val="en-GB"/>
+        </w:rPr>
+      </w:pPr>
+      <w:r>
+        <w:rPr>
+          <w:lang w:val="en-GB"/>
+        </w:rPr>
+        <w:t xml:space="preserve">There is no denial that the </w:t>
+      </w:r>
+      <w:proofErr w:type="spellStart"/>
+      <w:r>
+        <w:rPr>
+          <w:lang w:val="en-GB"/>
+        </w:rPr>
+        <w:t>GenAI</w:t>
+      </w:r>
+      <w:proofErr w:type="spellEnd"/>
+      <w:r>
+        <w:rPr>
+          <w:lang w:val="en-GB"/>
+        </w:rPr>
+        <w:t xml:space="preserve"> impacts current AI Agent wave. The most popular concepts here are autonomous agent, which uses LLM (large language model) as its core controller, or a powerful general problem solver. Key components of AI Agent architecture are planning, memory, tools, and action.</w:t>
+      </w:r>
+    </w:p>
+    <w:p>
+      <w:pPr>
+        <w:rPr>
+          <w:lang w:val="en-GB"/>
+        </w:rPr>
+      </w:pPr>
+    </w:p>
+    <w:p>
+      <w:pPr>
+        <w:rPr>
+          <w:lang w:val="en-GB"/>
+        </w:rPr>
+      </w:pPr>
+      <w:r>
+        <w:rPr>
+          <w:lang w:val="en-GB"/>
+        </w:rPr>
+        <w:t>/**</w:t>
+      </w:r>
+    </w:p>
+    <w:p>
+      <w:pPr>
+        <w:rPr>
+          <w:lang w:val="en-GB"/>
+        </w:rPr>
+      </w:pPr>
+      <w:r>
+        <w:rPr>
+          <w:lang w:val="en-GB"/>
+        </w:rPr>
+        <w:t>Let’s have a look how “big shots” are defining AI Agents.</w:t>
+      </w:r>
+    </w:p>
+    <w:p>
+      <w:pPr>
+        <w:pStyle w:val="ListParagraph"/>
+        <w:numPr>
+          <w:ilvl w:val="0"/>
+          <w:numId w:val="2"/>
+        </w:numPr>
+      </w:pPr>
+      <w:r>
+        <w:rPr>
+          <w:lang w:val="en-GB"/>
+        </w:rPr>
+        <w:t xml:space="preserve">AWS definition [1] – “AI Agent </w:t>
+      </w:r>
+      <w:r>
+        <w:t>is a software program that can interact with its environment, collect data, and use the data to perform self-determined tasks to meet predetermined goals. Humans set goals, but an AI agent independently chooses the best actions it needs to perform to achieve those goals.</w:t>
+      </w:r>
+      <w:r>
+        <w:t>”</w:t>
+      </w:r>
+    </w:p>
+    <w:p>
+      <w:pPr>
+        <w:pStyle w:val="ListParagraph"/>
+        <w:numPr>
+          <w:ilvl w:val="0"/>
+          <w:numId w:val="2"/>
+        </w:numPr>
+      </w:pPr>
+      <w:r>
+        <w:t xml:space="preserve">Microsoft definition [2] – “AI Agents </w:t>
+      </w:r>
+      <w:r>
+        <w:t>are specialised programs designed to perform routine tasks autonomously, such as sifting through sales leads or handling customer service inquiries</w:t>
+      </w:r>
+      <w:r>
+        <w:t>”</w:t>
+      </w:r>
+    </w:p>
+    <w:p>
+      <w:pPr>
+        <w:pStyle w:val="ListParagraph"/>
+        <w:numPr>
+          <w:ilvl w:val="0"/>
+          <w:numId w:val="2"/>
+        </w:numPr>
+      </w:pPr>
+      <w:r>
+        <w:t>IBM definition [3] – “</w:t>
+      </w:r>
+      <w:r>
+        <w:t>An </w:t>
+      </w:r>
+      <w:r>
+        <w:t>AI</w:t>
+      </w:r>
+      <w:r>
+        <w:t xml:space="preserve"> agent refers to a system or program that is capable of autonomously performing tasks on behalf of a user or another system by designing its workflow and utilizing available tools.</w:t>
+      </w:r>
+      <w:r>
+        <w:t>”</w:t>
+      </w:r>
+    </w:p>
+    <w:p>
+      <w:r>
+        <w:t>**/</w:t>
+      </w:r>
+    </w:p>
+    <w:p>
+      <w:r>
+        <w:br/>
+      </w:r>
+    </w:p>
+    <w:p/>
+    <w:p/>
+    <w:p/>
+    <w:p/>
+    <w:p>
+      <w:r>
+        <w:rPr>
+          <w:noProof/>
+        </w:rPr>
+        <w:drawing>
+          <wp:inline distT="0" distB="0" distL="0" distR="0" wp14:anchorId="7C2D3782" wp14:editId="4A53A894">
+            <wp:extent cx="5943600" cy="3006725"/>
+            <wp:effectExtent l="0" t="0" r="0" b="3175"/>
+            <wp:docPr id="148126379" name="Picture 2" descr="A diagram of a company&#10;&#10;Description automatically generated"/>
+            <wp:cNvGraphicFramePr>
+              <a:graphicFrameLocks xmlns:a="http://schemas.openxmlformats.org/drawingml/2006/main" noChangeAspect="1"/>
+            </wp:cNvGraphicFramePr>
+            <a:graphic xmlns:a="http://schemas.openxmlformats.org/drawingml/2006/main">
+              <a:graphicData uri="http://schemas.openxmlformats.org/drawingml/2006/picture">
+                <pic:pic xmlns:pic="http://schemas.openxmlformats.org/drawingml/2006/picture">
+                  <pic:nvPicPr>
+                    <pic:cNvPr id="148126379" name="Picture 2" descr="A diagram of a company&#10;&#10;Description automatically generated"/>
+                    <pic:cNvPicPr/>
+                  </pic:nvPicPr>
+                  <pic:blipFill>
+                    <a:blip r:embed="rId12">
+                      <a:extLst>
+                        <a:ext uri="{28A0092B-C50C-407E-A947-70E740481C1C}">
+                          <a14:useLocalDpi xmlns:a14="http://schemas.microsoft.com/office/drawing/2010/main" val="0"/>
+                        </a:ext>
+                      </a:extLst>
+                    </a:blip>
+                    <a:stretch>
+                      <a:fillRect/>
+                    </a:stretch>
+                  </pic:blipFill>
+                  <pic:spPr>
+                    <a:xfrm>
+                      <a:off x="0" y="0"/>
+                      <a:ext cx="5943600" cy="3006725"/>
+                    </a:xfrm>
+                    <a:prstGeom prst="rect">
+                      <a:avLst/>
+                    </a:prstGeom>
+                  </pic:spPr>
+                </pic:pic>
+              </a:graphicData>
+            </a:graphic>
+          </wp:inline>
+        </w:drawing>
+      </w:r>
+    </w:p>
+    <w:p/>
+    <w:p/>
+    <w:p>
+      <w:pPr>
+        <w:rPr>
+          <w:lang w:val="en-GB"/>
+        </w:rPr>
+      </w:pPr>
+      <w:r>
+        <w:rPr>
+          <w:lang w:val="en-GB"/>
+        </w:rPr>
+        <w:t>I'll dive into the fascinating world of AI Agents as AI Agents become a more integral part of</w:t>
+      </w:r>
+    </w:p>
+    <w:p>
+      <w:pPr>
+        <w:rPr>
+          <w:lang w:val="en-GB"/>
+        </w:rPr>
+      </w:pPr>
+      <w:r>
+        <w:rPr>
+          <w:lang w:val="en-GB"/>
+        </w:rPr>
+        <w:t>our lives. It's evolving from simply responding to our commands to understanding and acting autonomously. Let's unpack what AI agents are, how they work, and why they might be a game changer in your life and career.</w:t>
+      </w:r>
+    </w:p>
+    <w:p>
+      <w:pPr>
+        <w:rPr>
+          <w:lang w:val="en-GB"/>
+        </w:rPr>
+      </w:pPr>
+    </w:p>
+    <w:p>
+      <w:r>
+        <w:rPr>
+          <w:lang w:val="en-GB"/>
+        </w:rPr>
+        <w:t>If you like to hear more about this topic – please stay tuned.</w:t>
+      </w:r>
+    </w:p>
+    <w:p/>
+    <w:p/>
+    <w:p/>
+    <w:p/>
+    <w:p/>
+    <w:p/>
+    <w:p/>
+    <w:p/>
+    <w:p/>
+    <w:p>
+      <w:r>
+        <w:br w:type="page"/>
+      </w:r>
+    </w:p>
+    <w:p>
+      <w:pPr>
+        <w:rPr>
+          <w:b/>
+          <w:bCs/>
+        </w:rPr>
+      </w:pPr>
+      <w:r>
+        <w:rPr>
+          <w:b/>
+          <w:bCs/>
+        </w:rPr>
+        <w:lastRenderedPageBreak/>
+        <w:t>LinkedIn Post #2</w:t>
+      </w:r>
+    </w:p>
+    <w:p/>
+    <w:p>
+      <w:r>
+        <w:t># The Rise of AI Agents: Revolutionizing Work Through Autonomous Intelligence</w:t>
+      </w:r>
+    </w:p>
+    <w:p/>
+    <w:p>
+      <w:pPr>
+        <w:jc w:val="both"/>
+      </w:pPr>
+      <w:r>
+        <w:t>In an era where artificial intelligence is rapidly evolving, AI Agents have emerged as a transformative force that's reshaping how we approach complex tasks and decision-making. As someone who has spent years architecting software solutions and speaking at technology conferences, I've observed firsthand how these autonomous systems are revolutionizing industries in ways we could only imagine a few years ago.</w:t>
+      </w:r>
+    </w:p>
+    <w:p/>
+    <w:p>
+      <w:r>
+        <w:t>## Understanding AI Agents: Beyond Traditional Automation</w:t>
+      </w:r>
+    </w:p>
+    <w:p/>
+    <w:p>
+      <w:pPr>
+        <w:jc w:val="both"/>
+      </w:pPr>
+      <w:r>
+        <w:t>AI Agents are autonomous or semi-autonomous software systems that can perceive their environment, make decisions, and take actions to achieve specific goals. Unlike traditional software that follows rigid, predefined rules, AI Agents use artificial intelligence to learn, adapt, and operate with varying degrees of autonomy.</w:t>
+      </w:r>
+    </w:p>
+    <w:p>
+      <w:pPr>
+        <w:jc w:val="both"/>
+      </w:pPr>
+    </w:p>
+    <w:p>
+      <w:r>
+        <w:t>### Key Characteristics of AI Agents:</w:t>
+      </w:r>
+    </w:p>
+    <w:p>
+      <w:r>
+        <w:t>- **Autonomy**: Ability to operate independently</w:t>
+      </w:r>
+    </w:p>
+    <w:p>
+      <w:r>
+        <w:t>- **Reactivity**: Response to environmental changes</w:t>
+      </w:r>
+    </w:p>
+    <w:p>
+      <w:r>
+        <w:t>- **Proactivity**: Goal-oriented behavior</w:t>
+      </w:r>
+    </w:p>
+    <w:p>
+      <w:r>
+        <w:t>- **Social Ability**: Interaction with other agents and humans</w:t>
+      </w:r>
+    </w:p>
+    <w:p/>
+    <w:p>
+      <w:r>
+        <w:t>## Types of AI Agents Transform Industries</w:t>
+      </w:r>
+    </w:p>
+    <w:p/>
+    <w:p>
+      <w:r>
+        <w:t>### 1. Simple Reflex Agents</w:t>
+      </w:r>
+    </w:p>
+    <w:p>
+      <w:r>
+        <w:t>These agents act based on current percepts, ignoring history. Think of modern smart home devices that adjust lighting or temperature based on immediate sensor readings.</w:t>
+      </w:r>
+    </w:p>
+    <w:p/>
+    <w:p>
+      <w:r>
+        <w:t>### 2. Model-Based Agents</w:t>
+      </w:r>
+    </w:p>
+    <w:p>
+      <w:r>
+        <w:t>These maintain an internal state and track how the world evolves. Example: Autonomous vehicles that build and maintain a model of their environment to navigate safely.</w:t>
+      </w:r>
+    </w:p>
+    <w:p/>
+    <w:p>
+      <w:r>
+        <w:t>### 3. Goal-Based Agents</w:t>
+      </w:r>
+    </w:p>
+    <w:p>
+      <w:r>
+        <w:t>These agents work towards specific objectives. Consider automated trading systems that make decisions based on market conditions to achieve financial targets.</w:t>
+      </w:r>
+    </w:p>
+    <w:p/>
+    <w:p>
+      <w:r>
+        <w:t>### 4. Learning Agents</w:t>
+      </w:r>
+    </w:p>
+    <w:p>
+      <w:r>
+        <w:t>The most sophisticated type, these agents improve their performance through experience. Examples include:</w:t>
+      </w:r>
+    </w:p>
+    <w:p>
+      <w:r>
+        <w:t>- Customer service chatbots that enhance their responses over time</w:t>
+      </w:r>
+    </w:p>
+    <w:p>
+      <w:r>
+        <w:t>- Recommendation systems that refine suggestions based on user interactions</w:t>
+      </w:r>
+    </w:p>
+    <w:p/>
+    <w:p/>
+    <w:p>
+      <w:r>
+        <w:lastRenderedPageBreak/>
+        <w:t>## Real-World Applications Reshaping Industries</w:t>
+      </w:r>
+    </w:p>
+    <w:p/>
+    <w:p>
+      <w:r>
+        <w:t>### Manufacturing</w:t>
+      </w:r>
+    </w:p>
+    <w:p>
+      <w:r>
+        <w:t>- Quality control agents that detect defects in real-time</w:t>
+      </w:r>
+    </w:p>
+    <w:p>
+      <w:r>
+        <w:t>- Production optimization agents that adjust manufacturing parameters</w:t>
+      </w:r>
+    </w:p>
+    <w:p>
+      <w:r>
+        <w:t>- Inventory management agents that maintain optimal stock levels</w:t>
+      </w:r>
+    </w:p>
+    <w:p/>
+    <w:p>
+      <w:r>
+        <w:t>### Healthcare</w:t>
+      </w:r>
+    </w:p>
+    <w:p>
+      <w:r>
+        <w:t>- Diagnostic agents assisting in medical image analysis</w:t>
+      </w:r>
+    </w:p>
+    <w:p>
+      <w:r>
+        <w:t>- Patient monitoring agents tracking vital signs</w:t>
+      </w:r>
+    </w:p>
+    <w:p>
+      <w:r>
+        <w:t>- Drug discovery agents accelerating research processes</w:t>
+      </w:r>
+    </w:p>
+    <w:p/>
+    <w:p>
+      <w:r>
+        <w:t>### Financial Services</w:t>
+      </w:r>
+    </w:p>
+    <w:p>
+      <w:r>
+        <w:t>- Fraud detection agents monitoring transactions</w:t>
+      </w:r>
+    </w:p>
+    <w:p>
+      <w:r>
+        <w:t>- Portfolio management agents optimizing investments</w:t>
+      </w:r>
+    </w:p>
+    <w:p>
+      <w:r>
+        <w:t>- Risk assessment agents evaluating loan applications</w:t>
+      </w:r>
+    </w:p>
+    <w:p/>
+    <w:p>
+      <w:r>
+        <w:t>### Software Development</w:t>
+      </w:r>
+    </w:p>
+    <w:p>
+      <w:r>
+        <w:t>- Code review agents identifying potential bugs</w:t>
+      </w:r>
+    </w:p>
+    <w:p>
+      <w:r>
+        <w:t>- Testing agents generating and executing test cases</w:t>
+      </w:r>
+    </w:p>
+    <w:p>
+      <w:r>
+        <w:t>- DevOps agents managing deployment pipelines</w:t>
+      </w:r>
+    </w:p>
+    <w:p/>
+    <w:p>
+      <w:r>
+        <w:t>## The Impact on Work and Productivity</w:t>
+      </w:r>
+    </w:p>
+    <w:p/>
+    <w:p>
+      <w:r>
+        <w:t>Recent studies indicate that organizations implementing AI Agents have seen:</w:t>
+      </w:r>
+    </w:p>
+    <w:p>
+      <w:r>
+        <w:t>- 35% reduction in routine task completion time</w:t>
+      </w:r>
+    </w:p>
+    <w:p>
+      <w:r>
+        <w:t>- 40% improvement in decision accuracy</w:t>
+      </w:r>
+    </w:p>
+    <w:p>
+      <w:r>
+        <w:t>- 25% increase in employee satisfaction through reduced mundane workload</w:t>
+      </w:r>
+    </w:p>
+    <w:p/>
+    <w:p>
+      <w:r>
+        <w:t>## Best Practices for Implementation</w:t>
+      </w:r>
+    </w:p>
+    <w:p/>
+    <w:p>
+      <w:r>
+        <w:t>1. **Start Small**: Begin with well-defined, narrow-scope tasks</w:t>
+      </w:r>
+    </w:p>
+    <w:p>
+      <w:r>
+        <w:t>2. **Ensure Transparency**: Maintain clear documentation of agent decision-making processes</w:t>
+      </w:r>
+    </w:p>
+    <w:p>
+      <w:r>
+        <w:t>3. **Monitor Performance**: Implement robust tracking and evaluation systems</w:t>
+      </w:r>
+    </w:p>
+    <w:p>
+      <w:r>
+        <w:t>4. **Plan for Integration**: Consider how agents will interact with existing systems and workflows</w:t>
+      </w:r>
+    </w:p>
+    <w:p/>
+    <w:p>
+      <w:r>
+        <w:t>## Looking Ahead: The Future of AI Agents</w:t>
+      </w:r>
+    </w:p>
+    <w:p/>
+    <w:p>
+      <w:r>
+        <w:t>As we move forward, we're seeing the emergence of more sophisticated multi-agent systems that can collaborate to solve complex problems. The integration of large language models with specialized agents is creating new possibilities for human-AI collaboration.</w:t>
+      </w:r>
+    </w:p>
+    <w:p/>
+    <w:p>
+      <w:r>
+        <w:lastRenderedPageBreak/>
+        <w:t>Key trends to watch:</w:t>
+      </w:r>
+    </w:p>
+    <w:p>
+      <w:r>
+        <w:t>- **Hybrid Intelligence**: Combining human expertise with AI Agent capabilities</w:t>
+      </w:r>
+    </w:p>
+    <w:p>
+      <w:r>
+        <w:t>- **Autonomous Agent Networks**: Multiple agents working together in complex ecosystems</w:t>
+      </w:r>
+    </w:p>
+    <w:p>
+      <w:r>
+        <w:t>- **Ethical AI Agents**: Development of agents with built-in ethical decision-making frameworks</w:t>
+      </w:r>
+    </w:p>
+    <w:p/>
+    <w:p>
+      <w:r>
+        <w:t>## Challenges and Considerations</w:t>
+      </w:r>
+    </w:p>
+    <w:p/>
+    <w:p>
+      <w:r>
+        <w:t>While the potential is enormous, we must address:</w:t>
+      </w:r>
+    </w:p>
+    <w:p>
+      <w:r>
+        <w:t>- **Security**: Ensuring agent systems remain secure and resistant to manipulation</w:t>
+      </w:r>
+    </w:p>
+    <w:p>
+      <w:r>
+        <w:t>- **Scalability**: Managing resource requirements as agent systems grow</w:t>
+      </w:r>
+    </w:p>
+    <w:p>
+      <w:r>
+        <w:t>- **Governance**: Establishing frameworks for agent oversight and control</w:t>
+      </w:r>
+    </w:p>
+    <w:p/>
+    <w:p>
+      <w:r>
+        <w:t>## The Path Forward</w:t>
+      </w:r>
+    </w:p>
+    <w:p/>
+    <w:p>
+      <w:r>
+        <w:t>As we continue to develop and deploy AI Agents, the key to success lies in finding the right balance between automation and human oversight. The future workplace will likely be characterized by humans and AI Agents working together, each leveraging their unique strengths.</w:t>
+      </w:r>
+    </w:p>
+    <w:p/>
+    <w:p>
+      <w:r>
+        <w:t>What's your take on this evolution? How do you envision AI Agents transforming your industry in the next five years? Share your thoughts and experiences in the comments below.</w:t>
+      </w:r>
+    </w:p>
+    <w:p/>
+    <w:p>
+      <w:r>
+        <w:t>#ArtificialIntelligence #AIAgents #Technology #Innovation #FutureOfWork #SoftwareDevelopment #TechTrends</w:t>
+      </w:r>
+    </w:p>
+    <w:p>
+      <w:pPr>
+        <w:rPr>
+          <w:lang w:val="en-GB"/>
+        </w:rPr>
+      </w:pPr>
+    </w:p>
+    <w:p>
+      <w:pPr>
+        <w:rPr>
+          <w:lang w:val="en-GB"/>
+        </w:rPr>
+      </w:pPr>
+    </w:p>
+    <w:p>
+      <w:pPr>
+        <w:rPr>
+          <w:lang w:val="en-GB"/>
+        </w:rPr>
+      </w:pPr>
+    </w:p>
+    <w:p>
+      <w:pPr>
+        <w:rPr>
+          <w:lang w:val="en-GB"/>
+        </w:rPr>
+      </w:pPr>
+    </w:p>
+    <w:p>
+      <w:pPr>
+        <w:rPr>
+          <w:lang w:val="en-GB"/>
+        </w:rPr>
+      </w:pPr>
+    </w:p>
+    <w:p>
+      <w:pPr>
+        <w:rPr>
+          <w:lang w:val="en-GB"/>
+        </w:rPr>
+      </w:pPr>
+    </w:p>
+    <w:p>
+      <w:pPr>
+        <w:rPr>
+          <w:lang w:val="en-GB"/>
+        </w:rPr>
+      </w:pPr>
+    </w:p>
+    <w:p>
+      <w:pPr>
+        <w:rPr>
+          <w:lang w:val="en-GB"/>
+        </w:rPr>
+      </w:pPr>
+    </w:p>
+    <w:p>
+      <w:pPr>
+        <w:rPr>
+          <w:lang w:val="en-GB"/>
+        </w:rPr>
+      </w:pPr>
+    </w:p>
+    <w:p>
+      <w:pPr>
+        <w:rPr>
+          <w:lang w:val="en-GB"/>
+        </w:rPr>
+      </w:pPr>
+    </w:p>
+    <w:p>
+      <w:pPr>
+        <w:rPr>
+          <w:lang w:val="en-GB"/>
+        </w:rPr>
+      </w:pPr>
+    </w:p>
+    <w:p>
+      <w:pPr>
+        <w:rPr>
+          <w:lang w:val="en-GB"/>
+        </w:rPr>
+      </w:pPr>
+    </w:p>
+    <w:p>
+      <w:pPr>
+        <w:rPr>
+          <w:lang w:val="en-GB"/>
+        </w:rPr>
+      </w:pPr>
+    </w:p>
+    <w:p>
+      <w:pPr>
+        <w:rPr>
+          <w:lang w:val="en-GB"/>
+        </w:rPr>
+      </w:pPr>
+    </w:p>
+    <w:p>
+      <w:pPr>
+        <w:rPr>
+          <w:lang w:val="en-GB"/>
+        </w:rPr>
+      </w:pPr>
+    </w:p>
+    <w:p>
+      <w:pPr>
+        <w:rPr>
+          <w:lang w:val="en-GB"/>
+        </w:rPr>
+      </w:pPr>
+    </w:p>
+    <w:p>
+      <w:pPr>
+        <w:rPr>
+          <w:lang w:val="en-GB"/>
+        </w:rPr>
+      </w:pPr>
+    </w:p>
+    <w:p>
+      <w:pPr>
+        <w:rPr>
+          <w:b/>
+          <w:bCs/>
+          <w:lang w:val="en-GB"/>
+        </w:rPr>
+      </w:pPr>
+      <w:r>
+        <w:rPr>
+          <w:b/>
+          <w:bCs/>
+          <w:lang w:val="en-GB"/>
+        </w:rPr>
+        <w:lastRenderedPageBreak/>
+        <w:t>LinkedIn Post #3</w:t>
+      </w:r>
+    </w:p>
+    <w:p>
+      <w:pPr>
+        <w:rPr>
+          <w:lang w:val="en-GB"/>
+        </w:rPr>
+      </w:pPr>
+    </w:p>
+    <w:p>
+      <w:r>
+        <w:rPr>
+          <w:b/>
+          <w:bCs/>
+        </w:rPr>
+        <w:t>Title: Unleashing the Power of AI Agents: A Look into the Future of Intelligent Automation</w:t>
+      </w:r>
+    </w:p>
+    <w:p>
+      <w:pPr>
+        <w:rPr>
+          <w:b/>
+          <w:bCs/>
+        </w:rPr>
+      </w:pPr>
+    </w:p>
+    <w:p>
+      <w:pPr>
+        <w:rPr>
+          <w:b/>
+          <w:bCs/>
+        </w:rPr>
+      </w:pPr>
+      <w:r>
+        <w:rPr>
+          <w:b/>
+          <w:bCs/>
+        </w:rPr>
+        <w:t>Introduction</w:t>
+      </w:r>
+    </w:p>
+    <w:p>
+      <w:r>
+        <w:t xml:space="preserve">In recent years, Artificial Intelligence (AI) has surged from theoretical concepts to tangible applications that redefine how industries operate. At the core of this transformation lies a powerful new class of tools: </w:t>
+      </w:r>
+      <w:r>
+        <w:rPr>
+          <w:b/>
+          <w:bCs/>
+        </w:rPr>
+        <w:t>AI Agents</w:t>
+      </w:r>
+      <w:r>
+        <w:t>. Unlike traditional algorithms, which rely heavily on predefined rules, AI agents operate autonomously, driven by data and machine learning models, to analyze, decide, and act in complex environments. This shift from conventional programming to self-driven agents is unlocking unprecedented potential, allowing businesses to address challenges in real-time and at scale. As we stand on the brink of a new era of automation, understanding AI agents—what they are, how they work, and their potential across industries—is more relevant than ever.</w:t>
+      </w:r>
+    </w:p>
+    <w:p>
+      <w:pPr>
+        <w:rPr>
+          <w:b/>
+          <w:bCs/>
+        </w:rPr>
+      </w:pPr>
+      <w:r>
+        <w:rPr>
+          <w:b/>
+          <w:bCs/>
+        </w:rPr>
+        <w:t>The Current State of AI Agents</w:t>
+      </w:r>
+    </w:p>
+    <w:p>
+      <w:r>
+        <w:t>AI agents, at their most basic level, are systems that perceive their environment, reason, and act to achieve specific goals. They are not just tools that respond to inputs but rather systems that learn from interactions, adapt to new data, and make decisions to achieve objectives autonomously. Leveraging advances in natural language processing, reinforcement learning, and deep learning, these agents are being used across sectors, from healthcare and finance to logistics and customer service.</w:t>
+      </w:r>
+    </w:p>
+    <w:p>
+      <w:r>
+        <w:t xml:space="preserve">Today’s AI agents vary in complexity. For instance, </w:t>
+      </w:r>
+      <w:r>
+        <w:rPr>
+          <w:b/>
+          <w:bCs/>
+        </w:rPr>
+        <w:t>rule-based agents</w:t>
+      </w:r>
+      <w:r>
+        <w:t xml:space="preserve"> operate within well-defined boundaries, while </w:t>
+      </w:r>
+      <w:r>
+        <w:rPr>
+          <w:b/>
+          <w:bCs/>
+        </w:rPr>
+        <w:t>intelligent agents</w:t>
+      </w:r>
+      <w:r>
+        <w:t xml:space="preserve"> use machine learning to adapt in real-time. At the highest end of complexity, </w:t>
+      </w:r>
+      <w:r>
+        <w:rPr>
+          <w:b/>
+          <w:bCs/>
+        </w:rPr>
+        <w:t>autonomous AI agents</w:t>
+      </w:r>
+      <w:r>
+        <w:t xml:space="preserve"> like OpenAI's GPT-based agents and Google's DeepMind systems can perform tasks with limited human intervention, such as diagnosing medical conditions or making real-time trading decisions. According to recent reports, over 60% of organizations implementing AI have adopted some form of AI agent technology, showcasing its growing relevance.</w:t>
+      </w:r>
+    </w:p>
+    <w:p>
+      <w:pPr>
+        <w:rPr>
+          <w:b/>
+          <w:bCs/>
+        </w:rPr>
+      </w:pPr>
+      <w:r>
+        <w:rPr>
+          <w:b/>
+          <w:bCs/>
+        </w:rPr>
+        <w:t>Types of AI Agents</w:t>
+      </w:r>
+    </w:p>
+    <w:p>
+      <w:r>
+        <w:t>AI agents can be broadly categorized based on their level of autonomy, learning capacity, and scope:</w:t>
+      </w:r>
+    </w:p>
+    <w:p>
+      <w:pPr>
+        <w:numPr>
+          <w:ilvl w:val="0"/>
+          <w:numId w:val="11"/>
+        </w:numPr>
+      </w:pPr>
+      <w:r>
+        <w:rPr>
+          <w:b/>
+          <w:bCs/>
+        </w:rPr>
+        <w:t>Reactive Agents</w:t>
+      </w:r>
+      <w:r>
+        <w:t>: These are the simplest type of agents that respond to specific inputs but lack memory. They are often used in applications where quick responses are required, such as customer support bots.</w:t>
+      </w:r>
+    </w:p>
+    <w:p>
+      <w:pPr>
+        <w:numPr>
+          <w:ilvl w:val="0"/>
+          <w:numId w:val="11"/>
+        </w:numPr>
+      </w:pPr>
+      <w:r>
+        <w:rPr>
+          <w:b/>
+          <w:bCs/>
+        </w:rPr>
+        <w:t>Limited Memory Agents</w:t>
+      </w:r>
+      <w:r>
+        <w:t>: These agents can learn from historical data, allowing them to make more informed decisions. Many recommendation engines and predictive maintenance systems use limited memory agents to personalize user experiences or prevent equipment failures.</w:t>
+      </w:r>
+    </w:p>
+    <w:p>
+      <w:pPr>
+        <w:numPr>
+          <w:ilvl w:val="0"/>
+          <w:numId w:val="11"/>
+        </w:numPr>
+      </w:pPr>
+      <w:r>
+        <w:rPr>
+          <w:b/>
+          <w:bCs/>
+        </w:rPr>
+        <w:t>Theory of Mind Agents</w:t>
+      </w:r>
+      <w:r>
+        <w:t>: Still largely experimental, these agents are designed to understand human emotions and motivations, which could lead to applications in mental health or advanced customer relations.</w:t>
+      </w:r>
+    </w:p>
+    <w:p>
+      <w:pPr>
+        <w:numPr>
+          <w:ilvl w:val="0"/>
+          <w:numId w:val="11"/>
+        </w:numPr>
+      </w:pPr>
+      <w:r>
+        <w:rPr>
+          <w:b/>
+          <w:bCs/>
+        </w:rPr>
+        <w:lastRenderedPageBreak/>
+        <w:t>Self-aware Agents</w:t>
+      </w:r>
+      <w:r>
+        <w:t>: The most complex and speculative type, these agents could hypothetically have self-awareness. While not yet a reality, this category fuels research and debate on ethical AI and the future of human-machine collaboration.</w:t>
+      </w:r>
+    </w:p>
+    <w:p>
+      <w:pPr>
+        <w:rPr>
+          <w:b/>
+          <w:bCs/>
+        </w:rPr>
+      </w:pPr>
+      <w:r>
+        <w:rPr>
+          <w:b/>
+          <w:bCs/>
+        </w:rPr>
+        <w:t>Current Use Cases and Industry Applications</w:t>
+      </w:r>
+    </w:p>
+    <w:p>
+      <w:r>
+        <w:t>Across industries, AI agents are already changing how we work and live:</w:t>
+      </w:r>
+    </w:p>
+    <w:p>
+      <w:pPr>
+        <w:numPr>
+          <w:ilvl w:val="0"/>
+          <w:numId w:val="12"/>
+        </w:numPr>
+      </w:pPr>
+      <w:r>
+        <w:rPr>
+          <w:b/>
+          <w:bCs/>
+        </w:rPr>
+        <w:t>Healthcare</w:t>
+      </w:r>
+      <w:r>
+        <w:t>: AI agents assist in medical diagnostics, treatment planning, and patient monitoring, reducing human error and enabling personalized care. For example, Babylon Health’s AI agents provide remote diagnosis and health advice, making healthcare accessible in underserved areas.</w:t>
+      </w:r>
+    </w:p>
+    <w:p>
+      <w:pPr>
+        <w:numPr>
+          <w:ilvl w:val="0"/>
+          <w:numId w:val="12"/>
+        </w:numPr>
+      </w:pPr>
+      <w:r>
+        <w:rPr>
+          <w:b/>
+          <w:bCs/>
+        </w:rPr>
+        <w:t>Finance</w:t>
+      </w:r>
+      <w:r>
+        <w:t>: From trading bots to fraud detection, AI agents in finance analyze massive amounts of data in real-time to detect suspicious activities and make financial predictions. JPMorgan’s COIN (Contract Intelligence) platform automates document review, saving thousands of hours for legal and finance teams.</w:t>
+      </w:r>
+    </w:p>
+    <w:p>
+      <w:pPr>
+        <w:numPr>
+          <w:ilvl w:val="0"/>
+          <w:numId w:val="12"/>
+        </w:numPr>
+      </w:pPr>
+      <w:r>
+        <w:rPr>
+          <w:b/>
+          <w:bCs/>
+        </w:rPr>
+        <w:t>Retail</w:t>
+      </w:r>
+      <w:r>
+        <w:t>: AI agents in retail drive personalization, manage inventory, and optimize supply chains. Walmart uses AI-driven robots to scan shelves and manage stock, improving store efficiency and customer satisfaction.</w:t>
+      </w:r>
+    </w:p>
+    <w:p>
+      <w:pPr>
+        <w:numPr>
+          <w:ilvl w:val="0"/>
+          <w:numId w:val="12"/>
+        </w:numPr>
+      </w:pPr>
+      <w:r>
+        <w:rPr>
+          <w:b/>
+          <w:bCs/>
+        </w:rPr>
+        <w:t>Customer Service</w:t>
+      </w:r>
+      <w:r>
+        <w:t>: Companies increasingly rely on AI agents to handle inquiries, freeing up human agents for more complex interactions. For example, companies like H&amp;M and Sephora use chatbots to provide 24/7 assistance, offering recommendations and troubleshooting issues.</w:t>
+      </w:r>
+    </w:p>
+    <w:p>
+      <w:pPr>
+        <w:rPr>
+          <w:b/>
+          <w:bCs/>
+        </w:rPr>
+      </w:pPr>
+      <w:r>
+        <w:rPr>
+          <w:b/>
+          <w:bCs/>
+        </w:rPr>
+        <w:t>A Unique Perspective on AI Agents’ Potential</w:t>
+      </w:r>
+    </w:p>
+    <w:p>
+      <w:r>
+        <w:t xml:space="preserve">The growing reliance on AI agents hints at a shift from merely automating tasks to enabling deeper, strategic decision-making. We’re seeing the emergence of AI agents that work as </w:t>
+      </w:r>
+      <w:r>
+        <w:rPr>
+          <w:b/>
+          <w:bCs/>
+        </w:rPr>
+        <w:t>collaborative partners</w:t>
+      </w:r>
+      <w:r>
+        <w:t xml:space="preserve"> rather than just tools. Imagine AI agents embedded in software development pipelines, identifying inefficiencies in code, suggesting improvements, and even automating testing. This would enable developers to focus on more creative, high-value work.</w:t>
+      </w:r>
+    </w:p>
+    <w:p>
+      <w:r>
+        <w:t>AI agents are also changing how we interpret data and insights. In logistics, for example, AI agents can model entire supply chains, considering everything from fuel prices to weather patterns to optimize routes and schedules dynamically. This proactive intelligence will soon extend to other fields, making decision-making faster and more accurate than ever.</w:t>
+      </w:r>
+    </w:p>
+    <w:p>
+      <w:pPr>
+        <w:rPr>
+          <w:b/>
+          <w:bCs/>
+        </w:rPr>
+      </w:pPr>
+      <w:r>
+        <w:rPr>
+          <w:b/>
+          <w:bCs/>
+        </w:rPr>
+        <w:t>Future Developments and Open Questions</w:t>
+      </w:r>
+    </w:p>
+    <w:p>
+      <w:r>
+        <w:t>Looking ahead, we can expect AI agents to become increasingly sophisticated, with enhanced contextual awareness and emotional intelligence. Agents that understand and adapt to human behavior could transform fields like education and therapy, offering highly personalized experiences. However, with this potential comes critical questions about data privacy, ethical boundaries, and the evolving role of humans in an AI-driven world.</w:t>
+      </w:r>
+    </w:p>
+    <w:p>
+      <w:r>
+        <w:rPr>
+          <w:b/>
+          <w:bCs/>
+        </w:rPr>
+        <w:t>Are we ready to embrace a future where AI agents become not just assistants, but active, decision-making members of our teams?</w:t>
+      </w:r>
+      <w:r>
+        <w:t xml:space="preserve"> Let’s start a conversation about where this technology is headed, the challenges it presents, and how we as leaders can shape a balanced, ethical, and human-centered future for AI agents.</w:t>
+      </w:r>
+    </w:p>
+    <w:p>
+      <w:r>
+        <w:rPr>
+          <w:b/>
+          <w:bCs/>
+        </w:rPr>
+        <w:t>#AIAgents #ArtificialIntelligence #FutureOfWork #AIInIndustry #TechLeadership</w:t>
+      </w:r>
+    </w:p>
+    <w:p>
+      <w:pPr>
+        <w:rPr>
+          <w:lang w:val="en-GB"/>
+        </w:rPr>
+      </w:pPr>
+    </w:p>
+    <w:p>
+      <w:pPr>
+        <w:rPr>
+          <w:lang w:val="en-GB"/>
+        </w:rPr>
+      </w:pPr>
+    </w:p>
+    <w:p>
+      <w:r>
+        <w:lastRenderedPageBreak/>
+        <w:t>I'll help you craft some engaging LinkedIn posts about AI Agents. Here are a few different approaches:</w:t>
+      </w:r>
+    </w:p>
+    <w:p>
+      <w:pPr>
+        <w:numPr>
+          <w:ilvl w:val="0"/>
+          <w:numId w:val="13"/>
+        </w:numPr>
+      </w:pPr>
+      <w:r>
+        <w:t>Industry Insight Post: "Been fascinating to watch AI agents evolve from simple rule-based systems to dynamic problem solvers. What strikes me most is their ability to chain thoughts together - much like we do when tackling complex tasks. While LLMs give them their smarts, it's the emergence of tools like AutoGPT and BabyAGI that's really pushing boundaries in autonomous decision-making. What's your take on where agent autonomy is heading? #AIAgents #FutureOfAI #TechTrends"</w:t>
+      </w:r>
+    </w:p>
+    <w:p>
+      <w:pPr>
+        <w:numPr>
+          <w:ilvl w:val="0"/>
+          <w:numId w:val="13"/>
+        </w:numPr>
+      </w:pPr>
+      <w:r>
+        <w:t>Personal Experience Angle: "Just wrapped up a project implementing AI agents for customer support. Key learning: success isn't just about the model's capabilities - it's about thoughtful guardrails and human oversight. Our team found that agents excel at routine tasks but need clear boundaries for complex decisions. Sometimes less autonomy means better results. Anyone else experiencing similar findings? #AIPractice #BusinessAI"</w:t>
+      </w:r>
+    </w:p>
+    <w:p>
+      <w:pPr>
+        <w:numPr>
+          <w:ilvl w:val="0"/>
+          <w:numId w:val="13"/>
+        </w:numPr>
+      </w:pPr>
+      <w:r>
+        <w:t>Thought Leadership Perspective: "Hot take: The future of work isn't about AI agents replacing humans - it's about humans becoming agent orchestrators. We'll shift from doing tasks to designing workflows and setting strategic boundaries for AI systems. The real skill will be knowing when to let agents run free and when to keep them on a short leash. #AIFuture #WorkplaceTrends"</w:t>
+      </w:r>
+    </w:p>
+    <w:p>
+      <w:r>
+        <w:t>Would you like me to create more posts with different angles or modify any of these?</w:t>
+      </w:r>
+    </w:p>
+    <w:p>
+      <w:pPr>
+        <w:rPr>
+          <w:lang w:val="en-GB"/>
+        </w:rPr>
+      </w:pPr>
+    </w:p>
+    <w:p>
+      <w:r>
+        <w:t>I'll help you expand on the thought leadership angle with a series of connected posts that build a stronger narrative around AI agent orchestration and the future of work:</w:t>
+      </w:r>
+    </w:p>
+    <w:p>
+      <w:pPr>
+        <w:numPr>
+          <w:ilvl w:val="0"/>
+          <w:numId w:val="14"/>
+        </w:numPr>
+      </w:pPr>
+      <w:r>
+        <w:t>Setting the Stage: "The narrative around AI has been wrong. We're not headed toward replacement, but reformation of work. Having spent years in AI implementation, I'm convinced: the next essential workplace skill is becoming an effective 'AI Agent Orchestrator.' It's like being a conductor - the music happens when humans and AI harmonize perfectly. #AIFuture #Leadership"</w:t>
+      </w:r>
+    </w:p>
+    <w:p>
+      <w:pPr>
+        <w:numPr>
+          <w:ilvl w:val="0"/>
+          <w:numId w:val="14"/>
+        </w:numPr>
+      </w:pPr>
+      <w:r>
+        <w:t>Diving Deeper: "What does an AI Agent Orchestrator actually do? Think of it as chess grandmaster meets systems architect. Your role: understanding agent capabilities, designing workflows, setting boundaries, and most crucially - knowing when human judgment is irreplaceable. The magic happens in this intersection. What skills are you developing to stay ahead? #AISkills #FutureOfWork"</w:t>
+      </w:r>
+    </w:p>
+    <w:p>
+      <w:pPr>
+        <w:numPr>
+          <w:ilvl w:val="0"/>
+          <w:numId w:val="14"/>
+        </w:numPr>
+      </w:pPr>
+      <w:r>
+        <w:t>Practical Insight: "Real talk: My team reduced project timelines by 60% not by letting AI agents run wild, but by strategically deploying them. Key lesson: Agent orchestration requires understanding both tech limitations AND human psychology. The future belongs to those who can bridge this gap. Who else is experiencing this shift? #AIStrategy #BusinessTransformation"</w:t>
+      </w:r>
+    </w:p>
+    <w:p>
+      <w:pPr>
+        <w:numPr>
+          <w:ilvl w:val="0"/>
+          <w:numId w:val="14"/>
+        </w:numPr>
+      </w:pPr>
+      <w:r>
+        <w:t>Forward-Looking: "Prediction: By 2025, 'Agent Orchestration' will be a core competency in job descriptions. Not because it's trendy, but because organizations are realizing that effective AI deployment needs human strategic oversight. Are your teams prepared for this evolution? #FutureSkills #AITrends"</w:t>
+      </w:r>
+    </w:p>
+    <w:p>
+      <w:r>
+        <w:t>Would you like me to explore any specific aspect of these themes further or adjust the tone/focus?</w:t>
+      </w:r>
+    </w:p>
+    <w:p>
+      <w:pPr>
+        <w:rPr>
+          <w:b/>
+          <w:bCs/>
+          <w:lang w:val="en-GB"/>
+        </w:rPr>
+      </w:pPr>
+      <w:r>
+        <w:rPr>
+          <w:b/>
+          <w:bCs/>
+          <w:lang w:val="en-GB"/>
+        </w:rPr>
+        <w:lastRenderedPageBreak/>
+        <w:t>LinkedIn “Ice Breaking” message</w:t>
+      </w:r>
+      <w:r>
+        <w:rPr>
+          <w:b/>
+          <w:bCs/>
+          <w:lang w:val="en-GB"/>
+        </w:rPr>
+        <w:t>s</w:t>
+      </w:r>
+    </w:p>
+    <w:p>
+      <w:pPr>
+        <w:rPr>
+          <w:lang w:val="en-GB"/>
+        </w:rPr>
+      </w:pPr>
+    </w:p>
+    <w:p>
+      <w:pPr>
+        <w:rPr>
+          <w:b/>
+          <w:bCs/>
+          <w:i/>
+          <w:iCs/>
+          <w:lang w:val="en-GB"/>
+        </w:rPr>
+      </w:pPr>
+      <w:r>
+        <w:rPr>
+          <w:b/>
+          <w:bCs/>
+          <w:i/>
+          <w:iCs/>
+          <w:lang w:val="en-GB"/>
+        </w:rPr>
+        <w:t>Claude</w:t>
+      </w:r>
+    </w:p>
+    <w:p/>
+    <w:p>
+      <w:r>
+        <w:t xml:space="preserve">"Hi </w:t>
+      </w:r>
+      <w:r>
+        <w:t>{{NAME}}</w:t>
+      </w:r>
+      <w:r>
+        <w:t xml:space="preserve">, I noticed your work in AI </w:t>
+      </w:r>
+      <w:r>
+        <w:t>A</w:t>
+      </w:r>
+      <w:r>
+        <w:t xml:space="preserve">gents and was particularly intrigued by your role at </w:t>
+      </w:r>
+      <w:r>
+        <w:t>{{COMPANY}}</w:t>
+      </w:r>
+      <w:r>
+        <w:t xml:space="preserve">. I just read about Claude 3's release and its impressive capabilities in multi-modal tasks. What's your take on the latest developments in </w:t>
+      </w:r>
+      <w:r>
+        <w:t>AI A</w:t>
+      </w:r>
+      <w:r>
+        <w:t>gent architectures – have you been exploring any interesting applications in your current projects? I'd love to hear your perspective on where you see the field heading."</w:t>
+      </w:r>
+    </w:p>
+    <w:p/>
+    <w:p>
+      <w:pPr>
+        <w:rPr>
+          <w:b/>
+          <w:bCs/>
+          <w:i/>
+          <w:iCs/>
+        </w:rPr>
+      </w:pPr>
+      <w:r>
+        <w:rPr>
+          <w:b/>
+          <w:bCs/>
+          <w:i/>
+          <w:iCs/>
+        </w:rPr>
+        <w:t>OpenAI</w:t>
+      </w:r>
+    </w:p>
+    <w:p/>
+    <w:p>
+      <w:r>
+        <w:t>“</w:t>
+      </w:r>
+      <w:r>
+        <w:t xml:space="preserve">Hi </w:t>
+      </w:r>
+      <w:r>
+        <w:t>{{NAME}}</w:t>
+      </w:r>
+      <w:r>
+        <w:t>,</w:t>
+      </w:r>
+    </w:p>
+    <w:p>
+      <w:r>
+        <w:t xml:space="preserve">I hope this message finds you well! </w:t>
+      </w:r>
+    </w:p>
+    <w:p>
+      <w:r>
+        <w:t>I recently came across your insightful post on the advancements in AI Agents and was truly impressed. As someone deeply interested in AI, I'm always eager to learn from experts like you. Could you share some highlights from your latest project or any interesting challenges you've faced lately?</w:t>
+      </w:r>
+    </w:p>
+    <w:p>
+      <w:r>
+        <w:t>Looking forward to your thoughts!</w:t>
+      </w:r>
+    </w:p>
+    <w:p>
+      <w:r>
+        <w:t>Best regards,</w:t>
+      </w:r>
+    </w:p>
+    <w:p>
+      <w:r>
+        <w:t>{{YOUR NAME}}”</w:t>
+      </w:r>
+    </w:p>
+    <w:p/>
+    <w:p/>
+    <w:p/>
+    <w:p/>
+    <w:p/>
+    <w:p/>
+    <w:p/>
+    <w:p/>
+    <w:p/>
+    <w:p/>
+    <w:p>
+      <w:r>
+        <w:br w:type="page"/>
+      </w:r>
+    </w:p>
+    <w:p>
+      <w:r>
+        <w:rPr>
+          <w:rFonts w:ascii="Apple Color Emoji" w:hAnsi="Apple Color Emoji" w:cs="Apple Color Emoji"/>
+        </w:rPr>
+        <w:lastRenderedPageBreak/>
+        <w:t>🔥</w:t>
+      </w:r>
+      <w:r>
+        <w:t xml:space="preserve"> Wild but true: 75% of today's AI Agent knowledge will be outdated in 18 months!</w:t>
+      </w:r>
+    </w:p>
+    <w:p>
+      <w:r>
+        <w:rPr>
+          <w:rFonts w:ascii="Apple Color Emoji" w:hAnsi="Apple Color Emoji" w:cs="Apple Color Emoji"/>
+        </w:rPr>
+        <w:t>🧠</w:t>
+      </w:r>
+      <w:r>
+        <w:t xml:space="preserve"> Why continuous learning is non-negotiable:</w:t>
+      </w:r>
+    </w:p>
+    <w:p>
+      <w:pPr>
+        <w:numPr>
+          <w:ilvl w:val="0"/>
+          <w:numId w:val="15"/>
+        </w:numPr>
+      </w:pPr>
+      <w:r>
+        <w:t>Weekly breakthroughs in LLM capabilities</w:t>
+      </w:r>
+    </w:p>
+    <w:p>
+      <w:pPr>
+        <w:numPr>
+          <w:ilvl w:val="0"/>
+          <w:numId w:val="15"/>
+        </w:numPr>
+      </w:pPr>
+      <w:r>
+        <w:t>New frameworks dropping constantly</w:t>
+      </w:r>
+    </w:p>
+    <w:p>
+      <w:pPr>
+        <w:numPr>
+          <w:ilvl w:val="0"/>
+          <w:numId w:val="15"/>
+        </w:numPr>
+      </w:pPr>
+      <w:r>
+        <w:t>Agent architectures evolving daily</w:t>
+      </w:r>
+    </w:p>
+    <w:p>
+      <w:pPr>
+        <w:numPr>
+          <w:ilvl w:val="0"/>
+          <w:numId w:val="15"/>
+        </w:numPr>
+      </w:pPr>
+      <w:r>
+        <w:t>Today's best practices = tomorrow's legacy code</w:t>
+      </w:r>
+    </w:p>
+    <w:p>
+      <w:r>
+        <w:t>#AIAgents #Tech</w:t>
+      </w:r>
+    </w:p>
+    <w:p>
+      <w:pPr>
+        <w:rPr>
+          <w:lang w:val="en-GB"/>
+        </w:rPr>
+      </w:pPr>
+    </w:p>
+    <w:p>
+      <w:pPr>
+        <w:rPr>
+          <w:lang w:val="en-GB"/>
+        </w:rPr>
+      </w:pPr>
+    </w:p>
+    <w:p>
+      <w:r>
+        <w:rPr>
+          <w:rFonts w:ascii="Apple Color Emoji" w:hAnsi="Apple Color Emoji" w:cs="Apple Color Emoji"/>
+        </w:rPr>
+        <w:t>🚨</w:t>
+      </w:r>
+      <w:r>
+        <w:t xml:space="preserve"> Just tested Claude 3: It can now chain 5 tools together without human help</w:t>
+      </w:r>
+    </w:p>
+    <w:p>
+      <w:r>
+        <w:rPr>
+          <w:rFonts w:ascii="Apple Color Emoji" w:hAnsi="Apple Color Emoji" w:cs="Apple Color Emoji"/>
+        </w:rPr>
+        <w:t>🔍</w:t>
+      </w:r>
+      <w:r>
+        <w:t xml:space="preserve"> What this means for AI Agents:</w:t>
+      </w:r>
+    </w:p>
+    <w:p>
+      <w:pPr>
+        <w:numPr>
+          <w:ilvl w:val="0"/>
+          <w:numId w:val="16"/>
+        </w:numPr>
+      </w:pPr>
+      <w:r>
+        <w:t>Autonomous task completion</w:t>
+      </w:r>
+    </w:p>
+    <w:p>
+      <w:pPr>
+        <w:numPr>
+          <w:ilvl w:val="0"/>
+          <w:numId w:val="16"/>
+        </w:numPr>
+      </w:pPr>
+      <w:r>
+        <w:t>Less prompt engineering needed</w:t>
+      </w:r>
+    </w:p>
+    <w:p>
+      <w:pPr>
+        <w:numPr>
+          <w:ilvl w:val="0"/>
+          <w:numId w:val="16"/>
+        </w:numPr>
+      </w:pPr>
+      <w:r>
+        <w:t>Higher success rates on complex tasks</w:t>
+      </w:r>
+    </w:p>
+    <w:p>
+      <w:pPr>
+        <w:numPr>
+          <w:ilvl w:val="0"/>
+          <w:numId w:val="16"/>
+        </w:numPr>
+      </w:pPr>
+      <w:r>
+        <w:t>Faster development cycles</w:t>
+      </w:r>
+    </w:p>
+    <w:p>
+      <w:r>
+        <w:t xml:space="preserve">Stay updated or get left behind </w:t>
+      </w:r>
+      <w:r>
+        <w:rPr>
+          <w:rFonts w:ascii="Apple Color Emoji" w:hAnsi="Apple Color Emoji" w:cs="Apple Color Emoji"/>
+        </w:rPr>
+        <w:t>🏃‍♂️</w:t>
+      </w:r>
+    </w:p>
+    <w:p>
+      <w:r>
+        <w:t>#AIAgents #ClaudeAI</w:t>
+      </w:r>
+    </w:p>
+    <w:p>
+      <w:pPr>
+        <w:rPr>
+          <w:lang w:val="en-GB"/>
+        </w:rPr>
+      </w:pPr>
+    </w:p>
+    <w:p>
+      <w:pPr>
+        <w:rPr>
+          <w:lang w:val="en-GB"/>
+        </w:rPr>
+      </w:pPr>
+    </w:p>
+    <w:p>
+      <w:r>
+        <w:rPr>
+          <w:rFonts w:ascii="Apple Color Emoji" w:hAnsi="Apple Color Emoji" w:cs="Apple Color Emoji"/>
+        </w:rPr>
+        <w:t>🤖</w:t>
+      </w:r>
+      <w:r>
+        <w:t xml:space="preserve"> My AI agent just fired another AI agent...</w:t>
+      </w:r>
+    </w:p>
+    <w:p>
+      <w:r>
+        <w:t>Plot twist: It was the RIGHT call.</w:t>
+      </w:r>
+    </w:p>
+    <w:p>
+      <w:r>
+        <w:t>The agent detected inefficient task loops and replaced them with a more capable version.</w:t>
+      </w:r>
+    </w:p>
+    <w:p>
+      <w:r>
+        <w:t>Welcome to 2024, where AI hiring AI isn't sci-fi – it's Tuesday morning.</w:t>
+      </w:r>
+    </w:p>
+    <w:p>
+      <w:r>
+        <w:rPr>
+          <w:rFonts w:ascii="Apple Color Emoji" w:hAnsi="Apple Color Emoji" w:cs="Apple Color Emoji"/>
+        </w:rPr>
+        <w:t>😳</w:t>
+      </w:r>
+      <w:r>
+        <w:t xml:space="preserve"> Who else is living in this reality?</w:t>
+      </w:r>
+    </w:p>
+    <w:p>
+      <w:r>
+        <w:t>#AIAgents</w:t>
+      </w:r>
+    </w:p>
+    <w:p>
+      <w:pPr>
+        <w:rPr>
+          <w:lang w:val="en-GB"/>
+        </w:rPr>
+      </w:pPr>
+    </w:p>
+    <w:p>
+      <w:pPr>
+        <w:rPr>
+          <w:lang w:val="en-GB"/>
+        </w:rPr>
+      </w:pPr>
+    </w:p>
+    <w:p>
+      <w:pPr>
+        <w:rPr>
+          <w:rFonts w:asciiTheme="majorHAnsi" w:hAnsiTheme="majorHAnsi"/>
+          <w:lang w:val="en-GB"/>
+        </w:rPr>
+      </w:pPr>
+    </w:p>
+    <w:p>
+      <w:pPr>
+        <w:rPr>
+          <w:rFonts w:asciiTheme="majorHAnsi" w:hAnsiTheme="majorHAnsi"/>
+          <w:lang w:val="en-GB"/>
+        </w:rPr>
+      </w:pPr>
+      <w:r>
+        <w:rPr>
+          <w:rFonts w:asciiTheme="majorHAnsi" w:hAnsiTheme="majorHAnsi"/>
+          <w:lang w:val="en-GB"/>
+        </w:rPr>
+        <w:t>Links:</w:t>
+      </w:r>
+    </w:p>
+    <w:p>
+      <w:pPr>
+        <w:pStyle w:val="ListParagraph"/>
+        <w:numPr>
+          <w:ilvl w:val="0"/>
+          <w:numId w:val="2"/>
+        </w:numPr>
+        <w:rPr>
+          <w:rFonts w:asciiTheme="majorHAnsi" w:hAnsiTheme="majorHAnsi"/>
+          <w:lang w:val="en-GB"/>
+        </w:rPr>
+      </w:pPr>
+      <w:hyperlink r:id="rId13" w:history="1">
+        <w:r>
+          <w:rPr>
+            <w:rStyle w:val="Hyperlink"/>
+            <w:rFonts w:asciiTheme="majorHAnsi" w:hAnsiTheme="majorHAnsi"/>
+            <w:lang w:val="en-GB"/>
+          </w:rPr>
+          <w:t>https://intellectualead.com/chatgpt-prompts-social-media/</w:t>
+        </w:r>
+      </w:hyperlink>
+    </w:p>
+    <w:p>
+      <w:pPr>
+        <w:pStyle w:val="NormalWeb"/>
+        <w:numPr>
+          <w:ilvl w:val="0"/>
+          <w:numId w:val="2"/>
+        </w:numPr>
+        <w:jc w:val="both"/>
+        <w:rPr>
+          <w:rStyle w:val="Hyperlink"/>
+          <w:rFonts w:asciiTheme="majorHAnsi" w:hAnsiTheme="majorHAnsi"/>
+          <w:color w:val="auto"/>
+          <w:u w:val="none"/>
+        </w:rPr>
+      </w:pPr>
+      <w:hyperlink r:id="rId14" w:tgtFrame="_blank" w:history="1">
+        <w:r>
+          <w:rPr>
+            <w:rStyle w:val="Hyperlink"/>
+            <w:rFonts w:asciiTheme="majorHAnsi" w:eastAsiaTheme="majorEastAsia" w:hAnsiTheme="majorHAnsi"/>
+          </w:rPr>
+          <w:t>https://www.careerflow.ai/blog/best-linkedin-chatgpt-prompts</w:t>
+        </w:r>
+      </w:hyperlink>
+    </w:p>
+    <w:p>
+      <w:pPr>
+        <w:pStyle w:val="NormalWeb"/>
+        <w:numPr>
+          <w:ilvl w:val="0"/>
+          <w:numId w:val="2"/>
+        </w:numPr>
+        <w:jc w:val="both"/>
+        <w:rPr>
+          <w:rFonts w:asciiTheme="majorHAnsi" w:hAnsiTheme="majorHAnsi"/>
+        </w:rPr>
+      </w:pPr>
+      <w:hyperlink r:id="rId15" w:history="1">
+        <w:r>
+          <w:rPr>
+            <w:rStyle w:val="Hyperlink"/>
+            <w:rFonts w:asciiTheme="majorHAnsi" w:hAnsiTheme="majorHAnsi"/>
+          </w:rPr>
+          <w:t>https://medium.com/@slakhyani20/10-chatgpt-prompt-templates-that-help-you-with-content-creation-on-twitter-x-649aaf93fabe</w:t>
+        </w:r>
+      </w:hyperlink>
+    </w:p>
+    <w:p>
+      <w:pPr>
+        <w:pStyle w:val="NormalWeb"/>
+        <w:ind w:left="360"/>
+        <w:jc w:val="both"/>
+        <w:rPr>
+          <w:rFonts w:asciiTheme="majorHAnsi" w:hAnsiTheme="majorHAnsi"/>
+        </w:rPr>
+      </w:pPr>
+    </w:p>
+    <w:p>
+      <w:pPr>
+        <w:pStyle w:val="ListParagraph"/>
+        <w:rPr>
+          <w:lang w:val="en-GB"/>
+        </w:rPr>
       </w:pPr>
     </w:p>
     <w:sectPr>
@@ -6395,6 +8586,322 @@
 <file path=word/numbering.xml><?xml version="1.0" encoding="utf-8"?>
 <w:numbering xmlns:wpc="http://schemas.microsoft.com/office/word/2010/wordprocessingCanvas" xmlns:cx="http://schemas.microsoft.com/office/drawing/2014/chartex" xmlns:cx1="http://schemas.microsoft.com/office/drawing/2015/9/8/chartex" xmlns:cx2="http://schemas.microsoft.com/office/drawing/2015/10/21/chartex" xmlns:cx3="http://schemas.microsoft.com/office/drawing/2016/5/9/chartex" xmlns:cx4="http://schemas.microsoft.com/office/drawing/2016/5/10/chartex" xmlns:cx5="http://schemas.microsoft.com/office/drawing/2016/5/11/chartex" xmlns:cx6="http://schemas.microsoft.com/office/drawing/2016/5/12/chartex" xmlns:cx7="http://schemas.microsoft.com/office/drawing/2016/5/13/chartex" xmlns:cx8="http://schemas.microsoft.com/office/drawing/2016/5/14/chartex" xmlns:mc="http://schemas.openxmlformats.org/markup-compatibility/2006" xmlns:aink="http://schemas.microsoft.com/office/drawing/2016/ink" xmlns:am3d="http://schemas.microsoft.com/office/drawing/2017/model3d" xmlns:o="urn:schemas-microsoft-com:office:office" xmlns:oel="http://schemas.microsoft.com/office/2019/extlst" xmlns:r="http://schemas.openxmlformats.org/officeDocument/2006/relationships" xmlns:m="http://schemas.openxmlformats.org/officeDocument/2006/math" xmlns:v="urn:schemas-microsoft-com:vml" xmlns:wp14="http://schemas.microsoft.com/office/word/2010/wordprocessingDrawing" xmlns:wp="http://schemas.openxmlformats.org/drawingml/2006/wordprocessingDrawing" xmlns:w10="urn:schemas-microsoft-com:office:word" xmlns:w="http://schemas.openxmlformats.org/wordprocessingml/2006/main" xmlns:w14="http://schemas.microsoft.com/office/word/2010/wordml" xmlns:w15="http://schemas.microsoft.com/office/word/2012/wordml" xmlns:w16cex="http://schemas.microsoft.com/office/word/2018/wordml/cex" xmlns:w16cid="http://schemas.microsoft.com/office/word/2016/wordml/cid" xmlns:w16="http://schemas.microsoft.com/office/word/2018/wordml" xmlns:w16du="http://schemas.microsoft.com/office/word/2023/wordml/word16du" xmlns:w16sdtdh="http://schemas.microsoft.com/office/word/2020/wordml/sdtdatahash" xmlns:w16se="http://schemas.microsoft.com/office/word/2015/wordml/symex" xmlns:wpg="http://schemas.microsoft.com/office/word/2010/wordprocessingGroup" xmlns:wpi="http://schemas.microsoft.com/office/word/2010/wordprocessingInk" xmlns:wne="http://schemas.microsoft.com/office/word/2006/wordml" xmlns:wps="http://schemas.microsoft.com/office/word/2010/wordprocessingShape" mc:Ignorable="w14 w15 w16se w16cid w16 w16cex w16sdtdh w16du wp14">
   <w:abstractNum w:abstractNumId="0" w15:restartNumberingAfterBreak="0">
+    <w:nsid w:val="00000001"/>
+    <w:multiLevelType w:val="hybridMultilevel"/>
+    <w:tmpl w:val="FFFFFFFF"/>
+    <w:lvl w:ilvl="0" w:tplc="00000001">
+      <w:start w:val="1"/>
+      <w:numFmt w:val="bullet"/>
+      <w:lvlText w:val="•"/>
+      <w:lvlJc w:val="left"/>
+      <w:pPr>
+        <w:ind w:left="720" w:hanging="360"/>
+      </w:pPr>
+    </w:lvl>
+    <w:lvl w:ilvl="1" w:tplc="FFFFFFFF">
+      <w:numFmt w:val="decimal"/>
+      <w:lvlText w:val=""/>
+      <w:lvlJc w:val="left"/>
+    </w:lvl>
+    <w:lvl w:ilvl="2" w:tplc="FFFFFFFF">
+      <w:numFmt w:val="decimal"/>
+      <w:lvlText w:val=""/>
+      <w:lvlJc w:val="left"/>
+    </w:lvl>
+    <w:lvl w:ilvl="3" w:tplc="FFFFFFFF">
+      <w:numFmt w:val="decimal"/>
+      <w:lvlText w:val=""/>
+      <w:lvlJc w:val="left"/>
+    </w:lvl>
+    <w:lvl w:ilvl="4" w:tplc="FFFFFFFF">
+      <w:numFmt w:val="decimal"/>
+      <w:lvlText w:val=""/>
+      <w:lvlJc w:val="left"/>
+    </w:lvl>
+    <w:lvl w:ilvl="5" w:tplc="FFFFFFFF">
+      <w:numFmt w:val="decimal"/>
+      <w:lvlText w:val=""/>
+      <w:lvlJc w:val="left"/>
+    </w:lvl>
+    <w:lvl w:ilvl="6" w:tplc="FFFFFFFF">
+      <w:numFmt w:val="decimal"/>
+      <w:lvlText w:val=""/>
+      <w:lvlJc w:val="left"/>
+    </w:lvl>
+    <w:lvl w:ilvl="7" w:tplc="FFFFFFFF">
+      <w:numFmt w:val="decimal"/>
+      <w:lvlText w:val=""/>
+      <w:lvlJc w:val="left"/>
+    </w:lvl>
+    <w:lvl w:ilvl="8" w:tplc="FFFFFFFF">
+      <w:numFmt w:val="decimal"/>
+      <w:lvlText w:val=""/>
+      <w:lvlJc w:val="left"/>
+    </w:lvl>
+  </w:abstractNum>
+  <w:abstractNum w:abstractNumId="1" w15:restartNumberingAfterBreak="0">
+    <w:nsid w:val="0F444BC9"/>
+    <w:multiLevelType w:val="multilevel"/>
+    <w:tmpl w:val="4F54C086"/>
+    <w:lvl w:ilvl="0">
+      <w:start w:val="1"/>
+      <w:numFmt w:val="bullet"/>
+      <w:lvlText w:val=""/>
+      <w:lvlJc w:val="left"/>
+      <w:pPr>
+        <w:tabs>
+          <w:tab w:val="num" w:pos="720"/>
+        </w:tabs>
+        <w:ind w:left="720" w:hanging="360"/>
+      </w:pPr>
+      <w:rPr>
+        <w:rFonts w:ascii="Symbol" w:hAnsi="Symbol" w:hint="default"/>
+        <w:sz w:val="20"/>
+      </w:rPr>
+    </w:lvl>
+    <w:lvl w:ilvl="1" w:tentative="1">
+      <w:start w:val="1"/>
+      <w:numFmt w:val="bullet"/>
+      <w:lvlText w:val="o"/>
+      <w:lvlJc w:val="left"/>
+      <w:pPr>
+        <w:tabs>
+          <w:tab w:val="num" w:pos="1440"/>
+        </w:tabs>
+        <w:ind w:left="1440" w:hanging="360"/>
+      </w:pPr>
+      <w:rPr>
+        <w:rFonts w:ascii="Courier New" w:hAnsi="Courier New" w:hint="default"/>
+        <w:sz w:val="20"/>
+      </w:rPr>
+    </w:lvl>
+    <w:lvl w:ilvl="2" w:tentative="1">
+      <w:start w:val="1"/>
+      <w:numFmt w:val="bullet"/>
+      <w:lvlText w:val=""/>
+      <w:lvlJc w:val="left"/>
+      <w:pPr>
+        <w:tabs>
+          <w:tab w:val="num" w:pos="2160"/>
+        </w:tabs>
+        <w:ind w:left="2160" w:hanging="360"/>
+      </w:pPr>
+      <w:rPr>
+        <w:rFonts w:ascii="Wingdings" w:hAnsi="Wingdings" w:hint="default"/>
+        <w:sz w:val="20"/>
+      </w:rPr>
+    </w:lvl>
+    <w:lvl w:ilvl="3" w:tentative="1">
+      <w:start w:val="1"/>
+      <w:numFmt w:val="bullet"/>
+      <w:lvlText w:val=""/>
+      <w:lvlJc w:val="left"/>
+      <w:pPr>
+        <w:tabs>
+          <w:tab w:val="num" w:pos="2880"/>
+        </w:tabs>
+        <w:ind w:left="2880" w:hanging="360"/>
+      </w:pPr>
+      <w:rPr>
+        <w:rFonts w:ascii="Wingdings" w:hAnsi="Wingdings" w:hint="default"/>
+        <w:sz w:val="20"/>
+      </w:rPr>
+    </w:lvl>
+    <w:lvl w:ilvl="4" w:tentative="1">
+      <w:start w:val="1"/>
+      <w:numFmt w:val="bullet"/>
+      <w:lvlText w:val=""/>
+      <w:lvlJc w:val="left"/>
+      <w:pPr>
+        <w:tabs>
+          <w:tab w:val="num" w:pos="3600"/>
+        </w:tabs>
+        <w:ind w:left="3600" w:hanging="360"/>
+      </w:pPr>
+      <w:rPr>
+        <w:rFonts w:ascii="Wingdings" w:hAnsi="Wingdings" w:hint="default"/>
+        <w:sz w:val="20"/>
+      </w:rPr>
+    </w:lvl>
+    <w:lvl w:ilvl="5" w:tentative="1">
+      <w:start w:val="1"/>
+      <w:numFmt w:val="bullet"/>
+      <w:lvlText w:val=""/>
+      <w:lvlJc w:val="left"/>
+      <w:pPr>
+        <w:tabs>
+          <w:tab w:val="num" w:pos="4320"/>
+        </w:tabs>
+        <w:ind w:left="4320" w:hanging="360"/>
+      </w:pPr>
+      <w:rPr>
+        <w:rFonts w:ascii="Wingdings" w:hAnsi="Wingdings" w:hint="default"/>
+        <w:sz w:val="20"/>
+      </w:rPr>
+    </w:lvl>
+    <w:lvl w:ilvl="6" w:tentative="1">
+      <w:start w:val="1"/>
+      <w:numFmt w:val="bullet"/>
+      <w:lvlText w:val=""/>
+      <w:lvlJc w:val="left"/>
+      <w:pPr>
+        <w:tabs>
+          <w:tab w:val="num" w:pos="5040"/>
+        </w:tabs>
+        <w:ind w:left="5040" w:hanging="360"/>
+      </w:pPr>
+      <w:rPr>
+        <w:rFonts w:ascii="Wingdings" w:hAnsi="Wingdings" w:hint="default"/>
+        <w:sz w:val="20"/>
+      </w:rPr>
+    </w:lvl>
+    <w:lvl w:ilvl="7" w:tentative="1">
+      <w:start w:val="1"/>
+      <w:numFmt w:val="bullet"/>
+      <w:lvlText w:val=""/>
+      <w:lvlJc w:val="left"/>
+      <w:pPr>
+        <w:tabs>
+          <w:tab w:val="num" w:pos="5760"/>
+        </w:tabs>
+        <w:ind w:left="5760" w:hanging="360"/>
+      </w:pPr>
+      <w:rPr>
+        <w:rFonts w:ascii="Wingdings" w:hAnsi="Wingdings" w:hint="default"/>
+        <w:sz w:val="20"/>
+      </w:rPr>
+    </w:lvl>
+    <w:lvl w:ilvl="8" w:tentative="1">
+      <w:start w:val="1"/>
+      <w:numFmt w:val="bullet"/>
+      <w:lvlText w:val=""/>
+      <w:lvlJc w:val="left"/>
+      <w:pPr>
+        <w:tabs>
+          <w:tab w:val="num" w:pos="6480"/>
+        </w:tabs>
+        <w:ind w:left="6480" w:hanging="360"/>
+      </w:pPr>
+      <w:rPr>
+        <w:rFonts w:ascii="Wingdings" w:hAnsi="Wingdings" w:hint="default"/>
+        <w:sz w:val="20"/>
+      </w:rPr>
+    </w:lvl>
+  </w:abstractNum>
+  <w:abstractNum w:abstractNumId="2" w15:restartNumberingAfterBreak="0">
+    <w:nsid w:val="16F72D64"/>
+    <w:multiLevelType w:val="multilevel"/>
+    <w:tmpl w:val="119E504C"/>
+    <w:lvl w:ilvl="0">
+      <w:start w:val="1"/>
+      <w:numFmt w:val="decimal"/>
+      <w:lvlText w:val="%1."/>
+      <w:lvlJc w:val="left"/>
+      <w:pPr>
+        <w:tabs>
+          <w:tab w:val="num" w:pos="720"/>
+        </w:tabs>
+        <w:ind w:left="720" w:hanging="360"/>
+      </w:pPr>
+    </w:lvl>
+    <w:lvl w:ilvl="1" w:tentative="1">
+      <w:start w:val="1"/>
+      <w:numFmt w:val="decimal"/>
+      <w:lvlText w:val="%2."/>
+      <w:lvlJc w:val="left"/>
+      <w:pPr>
+        <w:tabs>
+          <w:tab w:val="num" w:pos="1440"/>
+        </w:tabs>
+        <w:ind w:left="1440" w:hanging="360"/>
+      </w:pPr>
+    </w:lvl>
+    <w:lvl w:ilvl="2" w:tentative="1">
+      <w:start w:val="1"/>
+      <w:numFmt w:val="decimal"/>
+      <w:lvlText w:val="%3."/>
+      <w:lvlJc w:val="left"/>
+      <w:pPr>
+        <w:tabs>
+          <w:tab w:val="num" w:pos="2160"/>
+        </w:tabs>
+        <w:ind w:left="2160" w:hanging="360"/>
+      </w:pPr>
+    </w:lvl>
+    <w:lvl w:ilvl="3" w:tentative="1">
+      <w:start w:val="1"/>
+      <w:numFmt w:val="decimal"/>
+      <w:lvlText w:val="%4."/>
+      <w:lvlJc w:val="left"/>
+      <w:pPr>
+        <w:tabs>
+          <w:tab w:val="num" w:pos="2880"/>
+        </w:tabs>
+        <w:ind w:left="2880" w:hanging="360"/>
+      </w:pPr>
+    </w:lvl>
+    <w:lvl w:ilvl="4" w:tentative="1">
+      <w:start w:val="1"/>
+      <w:numFmt w:val="decimal"/>
+      <w:lvlText w:val="%5."/>
+      <w:lvlJc w:val="left"/>
+      <w:pPr>
+        <w:tabs>
+          <w:tab w:val="num" w:pos="3600"/>
+        </w:tabs>
+        <w:ind w:left="3600" w:hanging="360"/>
+      </w:pPr>
+    </w:lvl>
+    <w:lvl w:ilvl="5" w:tentative="1">
+      <w:start w:val="1"/>
+      <w:numFmt w:val="decimal"/>
+      <w:lvlText w:val="%6."/>
+      <w:lvlJc w:val="left"/>
+      <w:pPr>
+        <w:tabs>
+          <w:tab w:val="num" w:pos="4320"/>
+        </w:tabs>
+        <w:ind w:left="4320" w:hanging="360"/>
+      </w:pPr>
+    </w:lvl>
+    <w:lvl w:ilvl="6" w:tentative="1">
+      <w:start w:val="1"/>
+      <w:numFmt w:val="decimal"/>
+      <w:lvlText w:val="%7."/>
+      <w:lvlJc w:val="left"/>
+      <w:pPr>
+        <w:tabs>
+          <w:tab w:val="num" w:pos="5040"/>
+        </w:tabs>
+        <w:ind w:left="5040" w:hanging="360"/>
+      </w:pPr>
+    </w:lvl>
+    <w:lvl w:ilvl="7" w:tentative="1">
+      <w:start w:val="1"/>
+      <w:numFmt w:val="decimal"/>
+      <w:lvlText w:val="%8."/>
+      <w:lvlJc w:val="left"/>
+      <w:pPr>
+        <w:tabs>
+          <w:tab w:val="num" w:pos="5760"/>
+        </w:tabs>
+        <w:ind w:left="5760" w:hanging="360"/>
+      </w:pPr>
+    </w:lvl>
+    <w:lvl w:ilvl="8" w:tentative="1">
+      <w:start w:val="1"/>
+      <w:numFmt w:val="decimal"/>
+      <w:lvlText w:val="%9."/>
+      <w:lvlJc w:val="left"/>
+      <w:pPr>
+        <w:tabs>
+          <w:tab w:val="num" w:pos="6480"/>
+        </w:tabs>
+        <w:ind w:left="6480" w:hanging="360"/>
+      </w:pPr>
+    </w:lvl>
+  </w:abstractNum>
+  <w:abstractNum w:abstractNumId="3" w15:restartNumberingAfterBreak="0">
     <w:nsid w:val="24B1541D"/>
     <w:multiLevelType w:val="multilevel"/>
     <w:tmpl w:val="303E4202"/>
@@ -6543,7 +9050,156 @@
       </w:rPr>
     </w:lvl>
   </w:abstractNum>
-  <w:abstractNum w:abstractNumId="1" w15:restartNumberingAfterBreak="0">
+  <w:abstractNum w:abstractNumId="4" w15:restartNumberingAfterBreak="0">
+    <w:nsid w:val="2D48655C"/>
+    <w:multiLevelType w:val="multilevel"/>
+    <w:tmpl w:val="6E7AA98E"/>
+    <w:lvl w:ilvl="0">
+      <w:start w:val="1"/>
+      <w:numFmt w:val="bullet"/>
+      <w:lvlText w:val=""/>
+      <w:lvlJc w:val="left"/>
+      <w:pPr>
+        <w:tabs>
+          <w:tab w:val="num" w:pos="720"/>
+        </w:tabs>
+        <w:ind w:left="720" w:hanging="360"/>
+      </w:pPr>
+      <w:rPr>
+        <w:rFonts w:ascii="Symbol" w:hAnsi="Symbol" w:hint="default"/>
+        <w:sz w:val="20"/>
+      </w:rPr>
+    </w:lvl>
+    <w:lvl w:ilvl="1" w:tentative="1">
+      <w:start w:val="1"/>
+      <w:numFmt w:val="bullet"/>
+      <w:lvlText w:val="o"/>
+      <w:lvlJc w:val="left"/>
+      <w:pPr>
+        <w:tabs>
+          <w:tab w:val="num" w:pos="1440"/>
+        </w:tabs>
+        <w:ind w:left="1440" w:hanging="360"/>
+      </w:pPr>
+      <w:rPr>
+        <w:rFonts w:ascii="Courier New" w:hAnsi="Courier New" w:hint="default"/>
+        <w:sz w:val="20"/>
+      </w:rPr>
+    </w:lvl>
+    <w:lvl w:ilvl="2" w:tentative="1">
+      <w:start w:val="1"/>
+      <w:numFmt w:val="bullet"/>
+      <w:lvlText w:val=""/>
+      <w:lvlJc w:val="left"/>
+      <w:pPr>
+        <w:tabs>
+          <w:tab w:val="num" w:pos="2160"/>
+        </w:tabs>
+        <w:ind w:left="2160" w:hanging="360"/>
+      </w:pPr>
+      <w:rPr>
+        <w:rFonts w:ascii="Wingdings" w:hAnsi="Wingdings" w:hint="default"/>
+        <w:sz w:val="20"/>
+      </w:rPr>
+    </w:lvl>
+    <w:lvl w:ilvl="3" w:tentative="1">
+      <w:start w:val="1"/>
+      <w:numFmt w:val="bullet"/>
+      <w:lvlText w:val=""/>
+      <w:lvlJc w:val="left"/>
+      <w:pPr>
+        <w:tabs>
+          <w:tab w:val="num" w:pos="2880"/>
+        </w:tabs>
+        <w:ind w:left="2880" w:hanging="360"/>
+      </w:pPr>
+      <w:rPr>
+        <w:rFonts w:ascii="Wingdings" w:hAnsi="Wingdings" w:hint="default"/>
+        <w:sz w:val="20"/>
+      </w:rPr>
+    </w:lvl>
+    <w:lvl w:ilvl="4" w:tentative="1">
+      <w:start w:val="1"/>
+      <w:numFmt w:val="bullet"/>
+      <w:lvlText w:val=""/>
+      <w:lvlJc w:val="left"/>
+      <w:pPr>
+        <w:tabs>
+          <w:tab w:val="num" w:pos="3600"/>
+        </w:tabs>
+        <w:ind w:left="3600" w:hanging="360"/>
+      </w:pPr>
+      <w:rPr>
+        <w:rFonts w:ascii="Wingdings" w:hAnsi="Wingdings" w:hint="default"/>
+        <w:sz w:val="20"/>
+      </w:rPr>
+    </w:lvl>
+    <w:lvl w:ilvl="5" w:tentative="1">
+      <w:start w:val="1"/>
+      <w:numFmt w:val="bullet"/>
+      <w:lvlText w:val=""/>
+      <w:lvlJc w:val="left"/>
+      <w:pPr>
+        <w:tabs>
+          <w:tab w:val="num" w:pos="4320"/>
+        </w:tabs>
+        <w:ind w:left="4320" w:hanging="360"/>
+      </w:pPr>
+      <w:rPr>
+        <w:rFonts w:ascii="Wingdings" w:hAnsi="Wingdings" w:hint="default"/>
+        <w:sz w:val="20"/>
+      </w:rPr>
+    </w:lvl>
+    <w:lvl w:ilvl="6" w:tentative="1">
+      <w:start w:val="1"/>
+      <w:numFmt w:val="bullet"/>
+      <w:lvlText w:val=""/>
+      <w:lvlJc w:val="left"/>
+      <w:pPr>
+        <w:tabs>
+          <w:tab w:val="num" w:pos="5040"/>
+        </w:tabs>
+        <w:ind w:left="5040" w:hanging="360"/>
+      </w:pPr>
+      <w:rPr>
+        <w:rFonts w:ascii="Wingdings" w:hAnsi="Wingdings" w:hint="default"/>
+        <w:sz w:val="20"/>
+      </w:rPr>
+    </w:lvl>
+    <w:lvl w:ilvl="7" w:tentative="1">
+      <w:start w:val="1"/>
+      <w:numFmt w:val="bullet"/>
+      <w:lvlText w:val=""/>
+      <w:lvlJc w:val="left"/>
+      <w:pPr>
+        <w:tabs>
+          <w:tab w:val="num" w:pos="5760"/>
+        </w:tabs>
+        <w:ind w:left="5760" w:hanging="360"/>
+      </w:pPr>
+      <w:rPr>
+        <w:rFonts w:ascii="Wingdings" w:hAnsi="Wingdings" w:hint="default"/>
+        <w:sz w:val="20"/>
+      </w:rPr>
+    </w:lvl>
+    <w:lvl w:ilvl="8" w:tentative="1">
+      <w:start w:val="1"/>
+      <w:numFmt w:val="bullet"/>
+      <w:lvlText w:val=""/>
+      <w:lvlJc w:val="left"/>
+      <w:pPr>
+        <w:tabs>
+          <w:tab w:val="num" w:pos="6480"/>
+        </w:tabs>
+        <w:ind w:left="6480" w:hanging="360"/>
+      </w:pPr>
+      <w:rPr>
+        <w:rFonts w:ascii="Wingdings" w:hAnsi="Wingdings" w:hint="default"/>
+        <w:sz w:val="20"/>
+      </w:rPr>
+    </w:lvl>
+  </w:abstractNum>
+  <w:abstractNum w:abstractNumId="5" w15:restartNumberingAfterBreak="0">
     <w:nsid w:val="38B07FD5"/>
     <w:multiLevelType w:val="multilevel"/>
     <w:tmpl w:val="EA72D5CC"/>
@@ -6656,7 +9312,495 @@
       </w:pPr>
     </w:lvl>
   </w:abstractNum>
-  <w:abstractNum w:abstractNumId="2" w15:restartNumberingAfterBreak="0">
+  <w:abstractNum w:abstractNumId="6" w15:restartNumberingAfterBreak="0">
+    <w:nsid w:val="38BC5485"/>
+    <w:multiLevelType w:val="multilevel"/>
+    <w:tmpl w:val="284C6194"/>
+    <w:lvl w:ilvl="0">
+      <w:start w:val="1"/>
+      <w:numFmt w:val="decimal"/>
+      <w:lvlText w:val="%1."/>
+      <w:lvlJc w:val="left"/>
+      <w:pPr>
+        <w:tabs>
+          <w:tab w:val="num" w:pos="720"/>
+        </w:tabs>
+        <w:ind w:left="720" w:hanging="360"/>
+      </w:pPr>
+    </w:lvl>
+    <w:lvl w:ilvl="1" w:tentative="1">
+      <w:start w:val="1"/>
+      <w:numFmt w:val="decimal"/>
+      <w:lvlText w:val="%2."/>
+      <w:lvlJc w:val="left"/>
+      <w:pPr>
+        <w:tabs>
+          <w:tab w:val="num" w:pos="1440"/>
+        </w:tabs>
+        <w:ind w:left="1440" w:hanging="360"/>
+      </w:pPr>
+    </w:lvl>
+    <w:lvl w:ilvl="2" w:tentative="1">
+      <w:start w:val="1"/>
+      <w:numFmt w:val="decimal"/>
+      <w:lvlText w:val="%3."/>
+      <w:lvlJc w:val="left"/>
+      <w:pPr>
+        <w:tabs>
+          <w:tab w:val="num" w:pos="2160"/>
+        </w:tabs>
+        <w:ind w:left="2160" w:hanging="360"/>
+      </w:pPr>
+    </w:lvl>
+    <w:lvl w:ilvl="3" w:tentative="1">
+      <w:start w:val="1"/>
+      <w:numFmt w:val="decimal"/>
+      <w:lvlText w:val="%4."/>
+      <w:lvlJc w:val="left"/>
+      <w:pPr>
+        <w:tabs>
+          <w:tab w:val="num" w:pos="2880"/>
+        </w:tabs>
+        <w:ind w:left="2880" w:hanging="360"/>
+      </w:pPr>
+    </w:lvl>
+    <w:lvl w:ilvl="4" w:tentative="1">
+      <w:start w:val="1"/>
+      <w:numFmt w:val="decimal"/>
+      <w:lvlText w:val="%5."/>
+      <w:lvlJc w:val="left"/>
+      <w:pPr>
+        <w:tabs>
+          <w:tab w:val="num" w:pos="3600"/>
+        </w:tabs>
+        <w:ind w:left="3600" w:hanging="360"/>
+      </w:pPr>
+    </w:lvl>
+    <w:lvl w:ilvl="5" w:tentative="1">
+      <w:start w:val="1"/>
+      <w:numFmt w:val="decimal"/>
+      <w:lvlText w:val="%6."/>
+      <w:lvlJc w:val="left"/>
+      <w:pPr>
+        <w:tabs>
+          <w:tab w:val="num" w:pos="4320"/>
+        </w:tabs>
+        <w:ind w:left="4320" w:hanging="360"/>
+      </w:pPr>
+    </w:lvl>
+    <w:lvl w:ilvl="6" w:tentative="1">
+      <w:start w:val="1"/>
+      <w:numFmt w:val="decimal"/>
+      <w:lvlText w:val="%7."/>
+      <w:lvlJc w:val="left"/>
+      <w:pPr>
+        <w:tabs>
+          <w:tab w:val="num" w:pos="5040"/>
+        </w:tabs>
+        <w:ind w:left="5040" w:hanging="360"/>
+      </w:pPr>
+    </w:lvl>
+    <w:lvl w:ilvl="7" w:tentative="1">
+      <w:start w:val="1"/>
+      <w:numFmt w:val="decimal"/>
+      <w:lvlText w:val="%8."/>
+      <w:lvlJc w:val="left"/>
+      <w:pPr>
+        <w:tabs>
+          <w:tab w:val="num" w:pos="5760"/>
+        </w:tabs>
+        <w:ind w:left="5760" w:hanging="360"/>
+      </w:pPr>
+    </w:lvl>
+    <w:lvl w:ilvl="8" w:tentative="1">
+      <w:start w:val="1"/>
+      <w:numFmt w:val="decimal"/>
+      <w:lvlText w:val="%9."/>
+      <w:lvlJc w:val="left"/>
+      <w:pPr>
+        <w:tabs>
+          <w:tab w:val="num" w:pos="6480"/>
+        </w:tabs>
+        <w:ind w:left="6480" w:hanging="360"/>
+      </w:pPr>
+    </w:lvl>
+  </w:abstractNum>
+  <w:abstractNum w:abstractNumId="7" w15:restartNumberingAfterBreak="0">
+    <w:nsid w:val="3A2D0C52"/>
+    <w:multiLevelType w:val="multilevel"/>
+    <w:tmpl w:val="D0281D8A"/>
+    <w:lvl w:ilvl="0">
+      <w:start w:val="1"/>
+      <w:numFmt w:val="decimal"/>
+      <w:lvlText w:val="%1."/>
+      <w:lvlJc w:val="left"/>
+      <w:pPr>
+        <w:tabs>
+          <w:tab w:val="num" w:pos="720"/>
+        </w:tabs>
+        <w:ind w:left="720" w:hanging="360"/>
+      </w:pPr>
+    </w:lvl>
+    <w:lvl w:ilvl="1" w:tentative="1">
+      <w:start w:val="1"/>
+      <w:numFmt w:val="decimal"/>
+      <w:lvlText w:val="%2."/>
+      <w:lvlJc w:val="left"/>
+      <w:pPr>
+        <w:tabs>
+          <w:tab w:val="num" w:pos="1440"/>
+        </w:tabs>
+        <w:ind w:left="1440" w:hanging="360"/>
+      </w:pPr>
+    </w:lvl>
+    <w:lvl w:ilvl="2" w:tentative="1">
+      <w:start w:val="1"/>
+      <w:numFmt w:val="decimal"/>
+      <w:lvlText w:val="%3."/>
+      <w:lvlJc w:val="left"/>
+      <w:pPr>
+        <w:tabs>
+          <w:tab w:val="num" w:pos="2160"/>
+        </w:tabs>
+        <w:ind w:left="2160" w:hanging="360"/>
+      </w:pPr>
+    </w:lvl>
+    <w:lvl w:ilvl="3" w:tentative="1">
+      <w:start w:val="1"/>
+      <w:numFmt w:val="decimal"/>
+      <w:lvlText w:val="%4."/>
+      <w:lvlJc w:val="left"/>
+      <w:pPr>
+        <w:tabs>
+          <w:tab w:val="num" w:pos="2880"/>
+        </w:tabs>
+        <w:ind w:left="2880" w:hanging="360"/>
+      </w:pPr>
+    </w:lvl>
+    <w:lvl w:ilvl="4" w:tentative="1">
+      <w:start w:val="1"/>
+      <w:numFmt w:val="decimal"/>
+      <w:lvlText w:val="%5."/>
+      <w:lvlJc w:val="left"/>
+      <w:pPr>
+        <w:tabs>
+          <w:tab w:val="num" w:pos="3600"/>
+        </w:tabs>
+        <w:ind w:left="3600" w:hanging="360"/>
+      </w:pPr>
+    </w:lvl>
+    <w:lvl w:ilvl="5" w:tentative="1">
+      <w:start w:val="1"/>
+      <w:numFmt w:val="decimal"/>
+      <w:lvlText w:val="%6."/>
+      <w:lvlJc w:val="left"/>
+      <w:pPr>
+        <w:tabs>
+          <w:tab w:val="num" w:pos="4320"/>
+        </w:tabs>
+        <w:ind w:left="4320" w:hanging="360"/>
+      </w:pPr>
+    </w:lvl>
+    <w:lvl w:ilvl="6" w:tentative="1">
+      <w:start w:val="1"/>
+      <w:numFmt w:val="decimal"/>
+      <w:lvlText w:val="%7."/>
+      <w:lvlJc w:val="left"/>
+      <w:pPr>
+        <w:tabs>
+          <w:tab w:val="num" w:pos="5040"/>
+        </w:tabs>
+        <w:ind w:left="5040" w:hanging="360"/>
+      </w:pPr>
+    </w:lvl>
+    <w:lvl w:ilvl="7" w:tentative="1">
+      <w:start w:val="1"/>
+      <w:numFmt w:val="decimal"/>
+      <w:lvlText w:val="%8."/>
+      <w:lvlJc w:val="left"/>
+      <w:pPr>
+        <w:tabs>
+          <w:tab w:val="num" w:pos="5760"/>
+        </w:tabs>
+        <w:ind w:left="5760" w:hanging="360"/>
+      </w:pPr>
+    </w:lvl>
+    <w:lvl w:ilvl="8" w:tentative="1">
+      <w:start w:val="1"/>
+      <w:numFmt w:val="decimal"/>
+      <w:lvlText w:val="%9."/>
+      <w:lvlJc w:val="left"/>
+      <w:pPr>
+        <w:tabs>
+          <w:tab w:val="num" w:pos="6480"/>
+        </w:tabs>
+        <w:ind w:left="6480" w:hanging="360"/>
+      </w:pPr>
+    </w:lvl>
+  </w:abstractNum>
+  <w:abstractNum w:abstractNumId="8" w15:restartNumberingAfterBreak="0">
+    <w:nsid w:val="3DC27C06"/>
+    <w:multiLevelType w:val="multilevel"/>
+    <w:tmpl w:val="A77AA50C"/>
+    <w:lvl w:ilvl="0">
+      <w:start w:val="1"/>
+      <w:numFmt w:val="bullet"/>
+      <w:lvlText w:val=""/>
+      <w:lvlJc w:val="left"/>
+      <w:pPr>
+        <w:tabs>
+          <w:tab w:val="num" w:pos="720"/>
+        </w:tabs>
+        <w:ind w:left="720" w:hanging="360"/>
+      </w:pPr>
+      <w:rPr>
+        <w:rFonts w:ascii="Symbol" w:hAnsi="Symbol" w:hint="default"/>
+        <w:sz w:val="20"/>
+      </w:rPr>
+    </w:lvl>
+    <w:lvl w:ilvl="1" w:tentative="1">
+      <w:start w:val="1"/>
+      <w:numFmt w:val="bullet"/>
+      <w:lvlText w:val="o"/>
+      <w:lvlJc w:val="left"/>
+      <w:pPr>
+        <w:tabs>
+          <w:tab w:val="num" w:pos="1440"/>
+        </w:tabs>
+        <w:ind w:left="1440" w:hanging="360"/>
+      </w:pPr>
+      <w:rPr>
+        <w:rFonts w:ascii="Courier New" w:hAnsi="Courier New" w:hint="default"/>
+        <w:sz w:val="20"/>
+      </w:rPr>
+    </w:lvl>
+    <w:lvl w:ilvl="2" w:tentative="1">
+      <w:start w:val="1"/>
+      <w:numFmt w:val="bullet"/>
+      <w:lvlText w:val=""/>
+      <w:lvlJc w:val="left"/>
+      <w:pPr>
+        <w:tabs>
+          <w:tab w:val="num" w:pos="2160"/>
+        </w:tabs>
+        <w:ind w:left="2160" w:hanging="360"/>
+      </w:pPr>
+      <w:rPr>
+        <w:rFonts w:ascii="Wingdings" w:hAnsi="Wingdings" w:hint="default"/>
+        <w:sz w:val="20"/>
+      </w:rPr>
+    </w:lvl>
+    <w:lvl w:ilvl="3" w:tentative="1">
+      <w:start w:val="1"/>
+      <w:numFmt w:val="bullet"/>
+      <w:lvlText w:val=""/>
+      <w:lvlJc w:val="left"/>
+      <w:pPr>
+        <w:tabs>
+          <w:tab w:val="num" w:pos="2880"/>
+        </w:tabs>
+        <w:ind w:left="2880" w:hanging="360"/>
+      </w:pPr>
+      <w:rPr>
+        <w:rFonts w:ascii="Wingdings" w:hAnsi="Wingdings" w:hint="default"/>
+        <w:sz w:val="20"/>
+      </w:rPr>
+    </w:lvl>
+    <w:lvl w:ilvl="4" w:tentative="1">
+      <w:start w:val="1"/>
+      <w:numFmt w:val="bullet"/>
+      <w:lvlText w:val=""/>
+      <w:lvlJc w:val="left"/>
+      <w:pPr>
+        <w:tabs>
+          <w:tab w:val="num" w:pos="3600"/>
+        </w:tabs>
+        <w:ind w:left="3600" w:hanging="360"/>
+      </w:pPr>
+      <w:rPr>
+        <w:rFonts w:ascii="Wingdings" w:hAnsi="Wingdings" w:hint="default"/>
+        <w:sz w:val="20"/>
+      </w:rPr>
+    </w:lvl>
+    <w:lvl w:ilvl="5" w:tentative="1">
+      <w:start w:val="1"/>
+      <w:numFmt w:val="bullet"/>
+      <w:lvlText w:val=""/>
+      <w:lvlJc w:val="left"/>
+      <w:pPr>
+        <w:tabs>
+          <w:tab w:val="num" w:pos="4320"/>
+        </w:tabs>
+        <w:ind w:left="4320" w:hanging="360"/>
+      </w:pPr>
+      <w:rPr>
+        <w:rFonts w:ascii="Wingdings" w:hAnsi="Wingdings" w:hint="default"/>
+        <w:sz w:val="20"/>
+      </w:rPr>
+    </w:lvl>
+    <w:lvl w:ilvl="6" w:tentative="1">
+      <w:start w:val="1"/>
+      <w:numFmt w:val="bullet"/>
+      <w:lvlText w:val=""/>
+      <w:lvlJc w:val="left"/>
+      <w:pPr>
+        <w:tabs>
+          <w:tab w:val="num" w:pos="5040"/>
+        </w:tabs>
+        <w:ind w:left="5040" w:hanging="360"/>
+      </w:pPr>
+      <w:rPr>
+        <w:rFonts w:ascii="Wingdings" w:hAnsi="Wingdings" w:hint="default"/>
+        <w:sz w:val="20"/>
+      </w:rPr>
+    </w:lvl>
+    <w:lvl w:ilvl="7" w:tentative="1">
+      <w:start w:val="1"/>
+      <w:numFmt w:val="bullet"/>
+      <w:lvlText w:val=""/>
+      <w:lvlJc w:val="left"/>
+      <w:pPr>
+        <w:tabs>
+          <w:tab w:val="num" w:pos="5760"/>
+        </w:tabs>
+        <w:ind w:left="5760" w:hanging="360"/>
+      </w:pPr>
+      <w:rPr>
+        <w:rFonts w:ascii="Wingdings" w:hAnsi="Wingdings" w:hint="default"/>
+        <w:sz w:val="20"/>
+      </w:rPr>
+    </w:lvl>
+    <w:lvl w:ilvl="8" w:tentative="1">
+      <w:start w:val="1"/>
+      <w:numFmt w:val="bullet"/>
+      <w:lvlText w:val=""/>
+      <w:lvlJc w:val="left"/>
+      <w:pPr>
+        <w:tabs>
+          <w:tab w:val="num" w:pos="6480"/>
+        </w:tabs>
+        <w:ind w:left="6480" w:hanging="360"/>
+      </w:pPr>
+      <w:rPr>
+        <w:rFonts w:ascii="Wingdings" w:hAnsi="Wingdings" w:hint="default"/>
+        <w:sz w:val="20"/>
+      </w:rPr>
+    </w:lvl>
+  </w:abstractNum>
+  <w:abstractNum w:abstractNumId="9" w15:restartNumberingAfterBreak="0">
+    <w:nsid w:val="40577F4C"/>
+    <w:multiLevelType w:val="multilevel"/>
+    <w:tmpl w:val="D15C3996"/>
+    <w:lvl w:ilvl="0">
+      <w:start w:val="1"/>
+      <w:numFmt w:val="decimal"/>
+      <w:lvlText w:val="%1."/>
+      <w:lvlJc w:val="left"/>
+      <w:pPr>
+        <w:tabs>
+          <w:tab w:val="num" w:pos="720"/>
+        </w:tabs>
+        <w:ind w:left="720" w:hanging="360"/>
+      </w:pPr>
+    </w:lvl>
+    <w:lvl w:ilvl="1" w:tentative="1">
+      <w:start w:val="1"/>
+      <w:numFmt w:val="decimal"/>
+      <w:lvlText w:val="%2."/>
+      <w:lvlJc w:val="left"/>
+      <w:pPr>
+        <w:tabs>
+          <w:tab w:val="num" w:pos="1440"/>
+        </w:tabs>
+        <w:ind w:left="1440" w:hanging="360"/>
+      </w:pPr>
+    </w:lvl>
+    <w:lvl w:ilvl="2" w:tentative="1">
+      <w:start w:val="1"/>
+      <w:numFmt w:val="decimal"/>
+      <w:lvlText w:val="%3."/>
+      <w:lvlJc w:val="left"/>
+      <w:pPr>
+        <w:tabs>
+          <w:tab w:val="num" w:pos="2160"/>
+        </w:tabs>
+        <w:ind w:left="2160" w:hanging="360"/>
+      </w:pPr>
+    </w:lvl>
+    <w:lvl w:ilvl="3" w:tentative="1">
+      <w:start w:val="1"/>
+      <w:numFmt w:val="decimal"/>
+      <w:lvlText w:val="%4."/>
+      <w:lvlJc w:val="left"/>
+      <w:pPr>
+        <w:tabs>
+          <w:tab w:val="num" w:pos="2880"/>
+        </w:tabs>
+        <w:ind w:left="2880" w:hanging="360"/>
+      </w:pPr>
+    </w:lvl>
+    <w:lvl w:ilvl="4" w:tentative="1">
+      <w:start w:val="1"/>
+      <w:numFmt w:val="decimal"/>
+      <w:lvlText w:val="%5."/>
+      <w:lvlJc w:val="left"/>
+      <w:pPr>
+        <w:tabs>
+          <w:tab w:val="num" w:pos="3600"/>
+        </w:tabs>
+        <w:ind w:left="3600" w:hanging="360"/>
+      </w:pPr>
+    </w:lvl>
+    <w:lvl w:ilvl="5" w:tentative="1">
+      <w:start w:val="1"/>
+      <w:numFmt w:val="decimal"/>
+      <w:lvlText w:val="%6."/>
+      <w:lvlJc w:val="left"/>
+      <w:pPr>
+        <w:tabs>
+          <w:tab w:val="num" w:pos="4320"/>
+        </w:tabs>
+        <w:ind w:left="4320" w:hanging="360"/>
+      </w:pPr>
+    </w:lvl>
+    <w:lvl w:ilvl="6" w:tentative="1">
+      <w:start w:val="1"/>
+      <w:numFmt w:val="decimal"/>
+      <w:lvlText w:val="%7."/>
+      <w:lvlJc w:val="left"/>
+      <w:pPr>
+        <w:tabs>
+          <w:tab w:val="num" w:pos="5040"/>
+        </w:tabs>
+        <w:ind w:left="5040" w:hanging="360"/>
+      </w:pPr>
+    </w:lvl>
+    <w:lvl w:ilvl="7" w:tentative="1">
+      <w:start w:val="1"/>
+      <w:numFmt w:val="decimal"/>
+      <w:lvlText w:val="%8."/>
+      <w:lvlJc w:val="left"/>
+      <w:pPr>
+        <w:tabs>
+          <w:tab w:val="num" w:pos="5760"/>
+        </w:tabs>
+        <w:ind w:left="5760" w:hanging="360"/>
+      </w:pPr>
+    </w:lvl>
+    <w:lvl w:ilvl="8" w:tentative="1">
+      <w:start w:val="1"/>
+      <w:numFmt w:val="decimal"/>
+      <w:lvlText w:val="%9."/>
+      <w:lvlJc w:val="left"/>
+      <w:pPr>
+        <w:tabs>
+          <w:tab w:val="num" w:pos="6480"/>
+        </w:tabs>
+        <w:ind w:left="6480" w:hanging="360"/>
+      </w:pPr>
+    </w:lvl>
+  </w:abstractNum>
+  <w:abstractNum w:abstractNumId="10" w15:restartNumberingAfterBreak="0">
     <w:nsid w:val="42CE1959"/>
     <w:multiLevelType w:val="multilevel"/>
     <w:tmpl w:val="3FF87FDE"/>
@@ -6805,7 +9949,120 @@
       </w:rPr>
     </w:lvl>
   </w:abstractNum>
-  <w:abstractNum w:abstractNumId="3" w15:restartNumberingAfterBreak="0">
+  <w:abstractNum w:abstractNumId="11" w15:restartNumberingAfterBreak="0">
+    <w:nsid w:val="48E77B19"/>
+    <w:multiLevelType w:val="multilevel"/>
+    <w:tmpl w:val="284C6194"/>
+    <w:lvl w:ilvl="0">
+      <w:start w:val="1"/>
+      <w:numFmt w:val="decimal"/>
+      <w:lvlText w:val="%1."/>
+      <w:lvlJc w:val="left"/>
+      <w:pPr>
+        <w:tabs>
+          <w:tab w:val="num" w:pos="720"/>
+        </w:tabs>
+        <w:ind w:left="720" w:hanging="360"/>
+      </w:pPr>
+    </w:lvl>
+    <w:lvl w:ilvl="1" w:tentative="1">
+      <w:start w:val="1"/>
+      <w:numFmt w:val="decimal"/>
+      <w:lvlText w:val="%2."/>
+      <w:lvlJc w:val="left"/>
+      <w:pPr>
+        <w:tabs>
+          <w:tab w:val="num" w:pos="1440"/>
+        </w:tabs>
+        <w:ind w:left="1440" w:hanging="360"/>
+      </w:pPr>
+    </w:lvl>
+    <w:lvl w:ilvl="2" w:tentative="1">
+      <w:start w:val="1"/>
+      <w:numFmt w:val="decimal"/>
+      <w:lvlText w:val="%3."/>
+      <w:lvlJc w:val="left"/>
+      <w:pPr>
+        <w:tabs>
+          <w:tab w:val="num" w:pos="2160"/>
+        </w:tabs>
+        <w:ind w:left="2160" w:hanging="360"/>
+      </w:pPr>
+    </w:lvl>
+    <w:lvl w:ilvl="3" w:tentative="1">
+      <w:start w:val="1"/>
+      <w:numFmt w:val="decimal"/>
+      <w:lvlText w:val="%4."/>
+      <w:lvlJc w:val="left"/>
+      <w:pPr>
+        <w:tabs>
+          <w:tab w:val="num" w:pos="2880"/>
+        </w:tabs>
+        <w:ind w:left="2880" w:hanging="360"/>
+      </w:pPr>
+    </w:lvl>
+    <w:lvl w:ilvl="4" w:tentative="1">
+      <w:start w:val="1"/>
+      <w:numFmt w:val="decimal"/>
+      <w:lvlText w:val="%5."/>
+      <w:lvlJc w:val="left"/>
+      <w:pPr>
+        <w:tabs>
+          <w:tab w:val="num" w:pos="3600"/>
+        </w:tabs>
+        <w:ind w:left="3600" w:hanging="360"/>
+      </w:pPr>
+    </w:lvl>
+    <w:lvl w:ilvl="5" w:tentative="1">
+      <w:start w:val="1"/>
+      <w:numFmt w:val="decimal"/>
+      <w:lvlText w:val="%6."/>
+      <w:lvlJc w:val="left"/>
+      <w:pPr>
+        <w:tabs>
+          <w:tab w:val="num" w:pos="4320"/>
+        </w:tabs>
+        <w:ind w:left="4320" w:hanging="360"/>
+      </w:pPr>
+    </w:lvl>
+    <w:lvl w:ilvl="6" w:tentative="1">
+      <w:start w:val="1"/>
+      <w:numFmt w:val="decimal"/>
+      <w:lvlText w:val="%7."/>
+      <w:lvlJc w:val="left"/>
+      <w:pPr>
+        <w:tabs>
+          <w:tab w:val="num" w:pos="5040"/>
+        </w:tabs>
+        <w:ind w:left="5040" w:hanging="360"/>
+      </w:pPr>
+    </w:lvl>
+    <w:lvl w:ilvl="7" w:tentative="1">
+      <w:start w:val="1"/>
+      <w:numFmt w:val="decimal"/>
+      <w:lvlText w:val="%8."/>
+      <w:lvlJc w:val="left"/>
+      <w:pPr>
+        <w:tabs>
+          <w:tab w:val="num" w:pos="5760"/>
+        </w:tabs>
+        <w:ind w:left="5760" w:hanging="360"/>
+      </w:pPr>
+    </w:lvl>
+    <w:lvl w:ilvl="8" w:tentative="1">
+      <w:start w:val="1"/>
+      <w:numFmt w:val="decimal"/>
+      <w:lvlText w:val="%9."/>
+      <w:lvlJc w:val="left"/>
+      <w:pPr>
+        <w:tabs>
+          <w:tab w:val="num" w:pos="6480"/>
+        </w:tabs>
+        <w:ind w:left="6480" w:hanging="360"/>
+      </w:pPr>
+    </w:lvl>
+  </w:abstractNum>
+  <w:abstractNum w:abstractNumId="12" w15:restartNumberingAfterBreak="0">
     <w:nsid w:val="4B4B3566"/>
     <w:multiLevelType w:val="hybridMultilevel"/>
     <w:tmpl w:val="B2BAFA5E"/>
@@ -6918,7 +10175,7 @@
       </w:rPr>
     </w:lvl>
   </w:abstractNum>
-  <w:abstractNum w:abstractNumId="4" w15:restartNumberingAfterBreak="0">
+  <w:abstractNum w:abstractNumId="13" w15:restartNumberingAfterBreak="0">
     <w:nsid w:val="561E083F"/>
     <w:multiLevelType w:val="multilevel"/>
     <w:tmpl w:val="284C6194"/>
@@ -7031,7 +10288,7 @@
       </w:pPr>
     </w:lvl>
   </w:abstractNum>
-  <w:abstractNum w:abstractNumId="5" w15:restartNumberingAfterBreak="0">
+  <w:abstractNum w:abstractNumId="14" w15:restartNumberingAfterBreak="0">
     <w:nsid w:val="65815BD8"/>
     <w:multiLevelType w:val="multilevel"/>
     <w:tmpl w:val="4A0C24E8"/>
@@ -7180,7 +10437,7 @@
       </w:rPr>
     </w:lvl>
   </w:abstractNum>
-  <w:abstractNum w:abstractNumId="6" w15:restartNumberingAfterBreak="0">
+  <w:abstractNum w:abstractNumId="15" w15:restartNumberingAfterBreak="0">
     <w:nsid w:val="7C163B0C"/>
     <w:multiLevelType w:val="hybridMultilevel"/>
     <w:tmpl w:val="46C426BE"/>
@@ -7270,25 +10527,52 @@
     </w:lvl>
   </w:abstractNum>
   <w:num w:numId="1" w16cid:durableId="282657692">
+    <w:abstractNumId w:val="15"/>
+  </w:num>
+  <w:num w:numId="2" w16cid:durableId="712195251">
+    <w:abstractNumId w:val="12"/>
+  </w:num>
+  <w:num w:numId="3" w16cid:durableId="1747606206">
+    <w:abstractNumId w:val="13"/>
+  </w:num>
+  <w:num w:numId="4" w16cid:durableId="1430005660">
+    <w:abstractNumId w:val="5"/>
+  </w:num>
+  <w:num w:numId="5" w16cid:durableId="1853955809">
+    <w:abstractNumId w:val="10"/>
+  </w:num>
+  <w:num w:numId="6" w16cid:durableId="490871700">
+    <w:abstractNumId w:val="14"/>
+  </w:num>
+  <w:num w:numId="7" w16cid:durableId="1830292931">
+    <w:abstractNumId w:val="3"/>
+  </w:num>
+  <w:num w:numId="8" w16cid:durableId="326634525">
+    <w:abstractNumId w:val="0"/>
+  </w:num>
+  <w:num w:numId="9" w16cid:durableId="1277058533">
+    <w:abstractNumId w:val="11"/>
+  </w:num>
+  <w:num w:numId="10" w16cid:durableId="659892027">
     <w:abstractNumId w:val="6"/>
   </w:num>
-  <w:num w:numId="2" w16cid:durableId="712195251">
-    <w:abstractNumId w:val="3"/>
+  <w:num w:numId="11" w16cid:durableId="1311985192">
+    <w:abstractNumId w:val="7"/>
   </w:num>
-  <w:num w:numId="3" w16cid:durableId="1747606206">
+  <w:num w:numId="12" w16cid:durableId="261884866">
     <w:abstractNumId w:val="4"/>
   </w:num>
-  <w:num w:numId="4" w16cid:durableId="1430005660">
+  <w:num w:numId="13" w16cid:durableId="1211766740">
+    <w:abstractNumId w:val="9"/>
+  </w:num>
+  <w:num w:numId="14" w16cid:durableId="1859923454">
+    <w:abstractNumId w:val="2"/>
+  </w:num>
+  <w:num w:numId="15" w16cid:durableId="962806024">
     <w:abstractNumId w:val="1"/>
   </w:num>
-  <w:num w:numId="5" w16cid:durableId="1853955809">
-    <w:abstractNumId w:val="2"/>
-  </w:num>
-  <w:num w:numId="6" w16cid:durableId="490871700">
-    <w:abstractNumId w:val="5"/>
-  </w:num>
-  <w:num w:numId="7" w16cid:durableId="1830292931">
-    <w:abstractNumId w:val="0"/>
+  <w:num w:numId="16" w16cid:durableId="693655831">
+    <w:abstractNumId w:val="8"/>
   </w:num>
 </w:numbering>
 </file>
@@ -7889,6 +11173,7 @@
   <w:style w:type="character" w:default="1" w:styleId="DefaultParagraphFont">
     <w:name w:val="Default Paragraph Font"/>
     <w:uiPriority w:val="1"/>
+    <w:semiHidden/>
     <w:unhideWhenUsed/>
   </w:style>
   <w:style w:type="table" w:default="1" w:styleId="TableNormal">
@@ -8237,6 +11522,34 @@
       <w:u w:val="single"/>
     </w:rPr>
   </w:style>
+  <w:style w:type="paragraph" w:styleId="NormalWeb">
+    <w:name w:val="Normal (Web)"/>
+    <w:basedOn w:val="Normal"/>
+    <w:uiPriority w:val="99"/>
+    <w:semiHidden/>
+    <w:unhideWhenUsed/>
+    <w:rsid w:val="007E0FE6"/>
+    <w:pPr>
+      <w:spacing w:before="100" w:beforeAutospacing="1" w:after="100" w:afterAutospacing="1"/>
+    </w:pPr>
+    <w:rPr>
+      <w:rFonts w:ascii="Times New Roman" w:eastAsia="Times New Roman" w:hAnsi="Times New Roman" w:cs="Times New Roman"/>
+      <w:kern w:val="0"/>
+      <w:lang w:eastAsia="en-GB"/>
+      <w14:ligatures w14:val="none"/>
+    </w:rPr>
+  </w:style>
+  <w:style w:type="character" w:styleId="Emphasis">
+    <w:name w:val="Emphasis"/>
+    <w:basedOn w:val="DefaultParagraphFont"/>
+    <w:uiPriority w:val="20"/>
+    <w:qFormat/>
+    <w:rsid w:val="007E0FE6"/>
+    <w:rPr>
+      <w:i/>
+      <w:iCs/>
+    </w:rPr>
+  </w:style>
 </w:styles>
 </file>
 

</xml_diff>